<commit_message>
Feat: Reading assginment for chapter 4 and 7 added.
</commit_message>
<xml_diff>
--- a/cleancode.docx
+++ b/cleancode.docx
@@ -5,7 +5,7 @@
     <w:p>
       <w:pPr>
         <w:rPr>
-          <w:rFonts w:ascii="맑은 고딕" w:eastAsia="맑은 고딕" w:hAnsi="맑은 고딕" w:cs="맑은 고딕" w:hint="eastAsia"/>
+          <w:rFonts w:ascii="맑은 고딕" w:eastAsia="맑은 고딕" w:hAnsi="맑은 고딕" w:cs="맑은 고딕"/>
           <w:sz w:val="20"/>
           <w:szCs w:val="20"/>
         </w:rPr>
@@ -16,7 +16,25 @@
           <w:sz w:val="20"/>
           <w:szCs w:val="20"/>
         </w:rPr>
-        <w:t>20200429 김도영 소프트웨어설계방</w:t>
+        <w:t xml:space="preserve">20200429 </w:t>
+      </w:r>
+      <w:proofErr w:type="spellStart"/>
+      <w:r>
+        <w:rPr>
+          <w:rFonts w:ascii="맑은 고딕" w:eastAsia="맑은 고딕" w:hAnsi="맑은 고딕" w:cs="맑은 고딕" w:hint="eastAsia"/>
+          <w:sz w:val="20"/>
+          <w:szCs w:val="20"/>
+        </w:rPr>
+        <w:t>김도영</w:t>
+      </w:r>
+      <w:proofErr w:type="spellEnd"/>
+      <w:r>
+        <w:rPr>
+          <w:rFonts w:ascii="맑은 고딕" w:eastAsia="맑은 고딕" w:hAnsi="맑은 고딕" w:cs="맑은 고딕" w:hint="eastAsia"/>
+          <w:sz w:val="20"/>
+          <w:szCs w:val="20"/>
+        </w:rPr>
+        <w:t xml:space="preserve"> 소프트웨어설계방</w:t>
       </w:r>
       <w:r>
         <w:rPr>
@@ -40,29 +58,39 @@
       <w:pPr>
         <w:rPr>
           <w:rFonts w:eastAsiaTheme="minorHAnsi"/>
+          <w:b/>
+          <w:bCs/>
           <w:sz w:val="20"/>
           <w:szCs w:val="20"/>
         </w:rPr>
       </w:pPr>
-      <w:r>
-        <w:rPr>
-          <w:rFonts w:ascii="맑은 고딕" w:eastAsia="맑은 고딕" w:hAnsi="맑은 고딕" w:cs="맑은 고딕" w:hint="eastAsia"/>
+      <w:proofErr w:type="spellStart"/>
+      <w:r>
+        <w:rPr>
+          <w:rFonts w:ascii="맑은 고딕" w:eastAsia="맑은 고딕" w:hAnsi="맑은 고딕" w:cs="맑은 고딕" w:hint="eastAsia"/>
+          <w:b/>
+          <w:bCs/>
           <w:sz w:val="20"/>
           <w:szCs w:val="20"/>
         </w:rPr>
         <w:t>클린</w:t>
       </w:r>
-      <w:r>
-        <w:rPr>
-          <w:rFonts w:eastAsiaTheme="minorHAnsi" w:hint="eastAsia"/>
-          <w:sz w:val="20"/>
-          <w:szCs w:val="20"/>
-        </w:rPr>
-        <w:t xml:space="preserve"> </w:t>
-      </w:r>
-      <w:r>
-        <w:rPr>
-          <w:rFonts w:ascii="맑은 고딕" w:eastAsia="맑은 고딕" w:hAnsi="맑은 고딕" w:cs="맑은 고딕" w:hint="eastAsia"/>
+      <w:proofErr w:type="spellEnd"/>
+      <w:r>
+        <w:rPr>
+          <w:rFonts w:eastAsiaTheme="minorHAnsi" w:hint="eastAsia"/>
+          <w:b/>
+          <w:bCs/>
+          <w:sz w:val="20"/>
+          <w:szCs w:val="20"/>
+        </w:rPr>
+        <w:t xml:space="preserve"> </w:t>
+      </w:r>
+      <w:r>
+        <w:rPr>
+          <w:rFonts w:ascii="맑은 고딕" w:eastAsia="맑은 고딕" w:hAnsi="맑은 고딕" w:cs="맑은 고딕" w:hint="eastAsia"/>
+          <w:b/>
+          <w:bCs/>
           <w:sz w:val="20"/>
           <w:szCs w:val="20"/>
         </w:rPr>
@@ -71,6 +99,8 @@
       <w:r>
         <w:rPr>
           <w:rFonts w:eastAsiaTheme="minorHAnsi" w:hint="eastAsia"/>
+          <w:b/>
+          <w:bCs/>
           <w:sz w:val="20"/>
           <w:szCs w:val="20"/>
         </w:rPr>
@@ -79,6 +109,8 @@
       <w:r>
         <w:rPr>
           <w:rFonts w:eastAsiaTheme="minorHAnsi"/>
+          <w:b/>
+          <w:bCs/>
           <w:sz w:val="20"/>
           <w:szCs w:val="20"/>
         </w:rPr>
@@ -87,6 +119,8 @@
       <w:r>
         <w:rPr>
           <w:rFonts w:eastAsiaTheme="minorHAnsi" w:hint="eastAsia"/>
+          <w:b/>
+          <w:bCs/>
           <w:sz w:val="20"/>
           <w:szCs w:val="20"/>
         </w:rPr>
@@ -95,6 +129,8 @@
       <w:r>
         <w:rPr>
           <w:rFonts w:ascii="맑은 고딕" w:eastAsia="맑은 고딕" w:hAnsi="맑은 고딕" w:cs="맑은 고딕" w:hint="eastAsia"/>
+          <w:b/>
+          <w:bCs/>
           <w:sz w:val="20"/>
           <w:szCs w:val="20"/>
         </w:rPr>
@@ -103,14 +139,18 @@
       <w:r>
         <w:rPr>
           <w:rFonts w:eastAsiaTheme="minorHAnsi" w:hint="eastAsia"/>
-          <w:sz w:val="20"/>
-          <w:szCs w:val="20"/>
-        </w:rPr>
-        <w:t xml:space="preserve"> </w:t>
-      </w:r>
-      <w:r>
-        <w:rPr>
-          <w:rFonts w:ascii="맑은 고딕" w:eastAsia="맑은 고딕" w:hAnsi="맑은 고딕" w:cs="맑은 고딕" w:hint="eastAsia"/>
+          <w:b/>
+          <w:bCs/>
+          <w:sz w:val="20"/>
+          <w:szCs w:val="20"/>
+        </w:rPr>
+        <w:t xml:space="preserve"> </w:t>
+      </w:r>
+      <w:r>
+        <w:rPr>
+          <w:rFonts w:ascii="맑은 고딕" w:eastAsia="맑은 고딕" w:hAnsi="맑은 고딕" w:cs="맑은 고딕" w:hint="eastAsia"/>
+          <w:b/>
+          <w:bCs/>
           <w:sz w:val="20"/>
           <w:szCs w:val="20"/>
         </w:rPr>
@@ -119,14 +159,18 @@
       <w:r>
         <w:rPr>
           <w:rFonts w:eastAsiaTheme="minorHAnsi" w:hint="eastAsia"/>
-          <w:sz w:val="20"/>
-          <w:szCs w:val="20"/>
-        </w:rPr>
-        <w:t xml:space="preserve"> </w:t>
-      </w:r>
-      <w:r>
-        <w:rPr>
-          <w:rFonts w:ascii="맑은 고딕" w:eastAsia="맑은 고딕" w:hAnsi="맑은 고딕" w:cs="맑은 고딕" w:hint="eastAsia"/>
+          <w:b/>
+          <w:bCs/>
+          <w:sz w:val="20"/>
+          <w:szCs w:val="20"/>
+        </w:rPr>
+        <w:t xml:space="preserve"> </w:t>
+      </w:r>
+      <w:r>
+        <w:rPr>
+          <w:rFonts w:ascii="맑은 고딕" w:eastAsia="맑은 고딕" w:hAnsi="맑은 고딕" w:cs="맑은 고딕" w:hint="eastAsia"/>
+          <w:b/>
+          <w:bCs/>
           <w:sz w:val="20"/>
           <w:szCs w:val="20"/>
         </w:rPr>
@@ -669,6 +713,7 @@
         </w:rPr>
         <w:t xml:space="preserve">. </w:t>
       </w:r>
+      <w:proofErr w:type="spellStart"/>
       <w:r>
         <w:rPr>
           <w:rFonts w:ascii="맑은 고딕" w:eastAsia="맑은 고딕" w:hAnsi="맑은 고딕" w:cs="맑은 고딕" w:hint="eastAsia"/>
@@ -677,6 +722,7 @@
         </w:rPr>
         <w:t>클린</w:t>
       </w:r>
+      <w:proofErr w:type="spellEnd"/>
       <w:r>
         <w:rPr>
           <w:rFonts w:eastAsiaTheme="minorHAnsi" w:hint="eastAsia"/>
@@ -7760,6 +7806,7 @@
         </w:rPr>
         <w:t xml:space="preserve"> </w:t>
       </w:r>
+      <w:proofErr w:type="spellStart"/>
       <w:r>
         <w:rPr>
           <w:rFonts w:eastAsiaTheme="minorHAnsi"/>
@@ -7768,6 +7815,7 @@
         </w:rPr>
         <w:t>TranslationEnvironment.lookup</w:t>
       </w:r>
+      <w:proofErr w:type="spellEnd"/>
       <w:r>
         <w:rPr>
           <w:rFonts w:ascii="맑은 고딕" w:eastAsia="맑은 고딕" w:hAnsi="맑은 고딕" w:cs="맑은 고딕" w:hint="eastAsia"/>
@@ -8886,7 +8934,7 @@
     <w:p>
       <w:pPr>
         <w:rPr>
-          <w:rFonts w:eastAsiaTheme="minorHAnsi" w:hint="eastAsia"/>
+          <w:rFonts w:eastAsiaTheme="minorHAnsi"/>
           <w:sz w:val="20"/>
           <w:szCs w:val="20"/>
         </w:rPr>
@@ -9147,6 +9195,7 @@
         </w:rPr>
         <w:t xml:space="preserve"> </w:t>
       </w:r>
+      <w:proofErr w:type="spellStart"/>
       <w:r>
         <w:rPr>
           <w:rFonts w:eastAsiaTheme="minorHAnsi"/>
@@ -9155,6 +9204,7 @@
         </w:rPr>
         <w:t>cnthp</w:t>
       </w:r>
+      <w:proofErr w:type="spellEnd"/>
       <w:r>
         <w:rPr>
           <w:rFonts w:ascii="맑은 고딕" w:eastAsia="맑은 고딕" w:hAnsi="맑은 고딕" w:cs="맑은 고딕" w:hint="eastAsia"/>
@@ -9299,6 +9349,7 @@
         </w:rPr>
         <w:t xml:space="preserve">. </w:t>
       </w:r>
+      <w:proofErr w:type="spellStart"/>
       <w:r>
         <w:rPr>
           <w:rFonts w:eastAsiaTheme="minorHAnsi"/>
@@ -9307,6 +9358,7 @@
         </w:rPr>
         <w:t>cnt</w:t>
       </w:r>
+      <w:proofErr w:type="spellEnd"/>
       <w:r>
         <w:rPr>
           <w:rFonts w:ascii="맑은 고딕" w:eastAsia="맑은 고딕" w:hAnsi="맑은 고딕" w:cs="맑은 고딕" w:hint="eastAsia"/>
@@ -9643,6 +9695,7 @@
         </w:rPr>
         <w:t>-</w:t>
       </w:r>
+      <w:proofErr w:type="spellStart"/>
       <w:r>
         <w:rPr>
           <w:rFonts w:ascii="맑은 고딕" w:eastAsia="맑은 고딕" w:hAnsi="맑은 고딕" w:cs="맑은 고딕" w:hint="eastAsia"/>
@@ -9651,6 +9704,7 @@
         </w:rPr>
         <w:t>팩커드인지</w:t>
       </w:r>
+      <w:proofErr w:type="spellEnd"/>
       <w:r>
         <w:rPr>
           <w:rFonts w:eastAsiaTheme="minorHAnsi" w:hint="eastAsia"/>
@@ -10004,6 +10058,7 @@
         </w:rPr>
         <w:t xml:space="preserve"> </w:t>
       </w:r>
+      <w:proofErr w:type="spellStart"/>
       <w:r>
         <w:rPr>
           <w:rFonts w:eastAsiaTheme="minorHAnsi"/>
@@ -10012,6 +10067,7 @@
         </w:rPr>
         <w:t>countHeap</w:t>
       </w:r>
+      <w:proofErr w:type="spellEnd"/>
       <w:r>
         <w:rPr>
           <w:rFonts w:ascii="맑은 고딕" w:eastAsia="맑은 고딕" w:hAnsi="맑은 고딕" w:cs="맑은 고딕" w:hint="eastAsia"/>
@@ -10044,6 +10100,7 @@
         </w:rPr>
         <w:t xml:space="preserve"> </w:t>
       </w:r>
+      <w:proofErr w:type="spellStart"/>
       <w:r>
         <w:rPr>
           <w:rFonts w:ascii="맑은 고딕" w:eastAsia="맑은 고딕" w:hAnsi="맑은 고딕" w:cs="맑은 고딕" w:hint="eastAsia"/>
@@ -10052,14 +10109,16 @@
         </w:rPr>
         <w:t>시그니처는</w:t>
       </w:r>
-      <w:r>
-        <w:rPr>
-          <w:rFonts w:eastAsiaTheme="minorHAnsi" w:hint="eastAsia"/>
-          <w:sz w:val="20"/>
-          <w:szCs w:val="20"/>
-        </w:rPr>
-        <w:t xml:space="preserve"> </w:t>
-      </w:r>
+      <w:proofErr w:type="spellEnd"/>
+      <w:r>
+        <w:rPr>
+          <w:rFonts w:eastAsiaTheme="minorHAnsi" w:hint="eastAsia"/>
+          <w:sz w:val="20"/>
+          <w:szCs w:val="20"/>
+        </w:rPr>
+        <w:t xml:space="preserve"> </w:t>
+      </w:r>
+      <w:proofErr w:type="spellStart"/>
       <w:r>
         <w:rPr>
           <w:rFonts w:eastAsiaTheme="minorHAnsi"/>
@@ -10074,14 +10133,23 @@
           <w:sz w:val="20"/>
           <w:szCs w:val="20"/>
         </w:rPr>
-        <w:t xml:space="preserve">hp </w:t>
-      </w:r>
+        <w:t>hp</w:t>
+      </w:r>
+      <w:proofErr w:type="spellEnd"/>
       <w:r>
         <w:rPr>
           <w:rFonts w:eastAsiaTheme="minorHAnsi"/>
           <w:sz w:val="20"/>
           <w:szCs w:val="20"/>
         </w:rPr>
+        <w:t xml:space="preserve"> </w:t>
+      </w:r>
+      <w:r>
+        <w:rPr>
+          <w:rFonts w:eastAsiaTheme="minorHAnsi"/>
+          <w:sz w:val="20"/>
+          <w:szCs w:val="20"/>
+        </w:rPr>
         <w:t>(env: env) : int</w:t>
       </w:r>
       <w:r>
@@ -10228,6 +10296,7 @@
         </w:rPr>
         <w:t xml:space="preserve"> </w:t>
       </w:r>
+      <w:proofErr w:type="spellStart"/>
       <w:r>
         <w:rPr>
           <w:rFonts w:ascii="맑은 고딕" w:eastAsia="맑은 고딕" w:hAnsi="맑은 고딕" w:cs="맑은 고딕" w:hint="eastAsia"/>
@@ -10236,6 +10305,7 @@
         </w:rPr>
         <w:t>힙</w:t>
       </w:r>
+      <w:proofErr w:type="spellEnd"/>
       <w:r>
         <w:rPr>
           <w:rFonts w:eastAsiaTheme="minorHAnsi" w:hint="eastAsia"/>
@@ -10980,6 +11050,7 @@
         </w:rPr>
         <w:t xml:space="preserve"> </w:t>
       </w:r>
+      <w:proofErr w:type="spellStart"/>
       <w:r>
         <w:rPr>
           <w:rFonts w:eastAsiaTheme="minorHAnsi"/>
@@ -10989,6 +11060,7 @@
         <w:lastRenderedPageBreak/>
         <w:t>countHeapVariable</w:t>
       </w:r>
+      <w:proofErr w:type="spellEnd"/>
       <w:r>
         <w:rPr>
           <w:rFonts w:ascii="맑은 고딕" w:eastAsia="맑은 고딕" w:hAnsi="맑은 고딕" w:cs="맑은 고딕" w:hint="eastAsia"/>
@@ -11108,29 +11180,39 @@
       <w:pPr>
         <w:rPr>
           <w:rFonts w:eastAsiaTheme="minorHAnsi"/>
+          <w:b/>
+          <w:bCs/>
           <w:sz w:val="20"/>
           <w:szCs w:val="20"/>
         </w:rPr>
       </w:pPr>
-      <w:r>
-        <w:rPr>
-          <w:rFonts w:ascii="맑은 고딕" w:eastAsia="맑은 고딕" w:hAnsi="맑은 고딕" w:cs="맑은 고딕" w:hint="eastAsia"/>
+      <w:proofErr w:type="spellStart"/>
+      <w:r>
+        <w:rPr>
+          <w:rFonts w:ascii="맑은 고딕" w:eastAsia="맑은 고딕" w:hAnsi="맑은 고딕" w:cs="맑은 고딕" w:hint="eastAsia"/>
+          <w:b/>
+          <w:bCs/>
           <w:sz w:val="20"/>
           <w:szCs w:val="20"/>
         </w:rPr>
         <w:t>클린</w:t>
       </w:r>
-      <w:r>
-        <w:rPr>
-          <w:rFonts w:eastAsiaTheme="minorHAnsi" w:hint="eastAsia"/>
-          <w:sz w:val="20"/>
-          <w:szCs w:val="20"/>
-        </w:rPr>
-        <w:t xml:space="preserve"> </w:t>
-      </w:r>
-      <w:r>
-        <w:rPr>
-          <w:rFonts w:ascii="맑은 고딕" w:eastAsia="맑은 고딕" w:hAnsi="맑은 고딕" w:cs="맑은 고딕" w:hint="eastAsia"/>
+      <w:proofErr w:type="spellEnd"/>
+      <w:r>
+        <w:rPr>
+          <w:rFonts w:eastAsiaTheme="minorHAnsi" w:hint="eastAsia"/>
+          <w:b/>
+          <w:bCs/>
+          <w:sz w:val="20"/>
+          <w:szCs w:val="20"/>
+        </w:rPr>
+        <w:t xml:space="preserve"> </w:t>
+      </w:r>
+      <w:r>
+        <w:rPr>
+          <w:rFonts w:ascii="맑은 고딕" w:eastAsia="맑은 고딕" w:hAnsi="맑은 고딕" w:cs="맑은 고딕" w:hint="eastAsia"/>
+          <w:b/>
+          <w:bCs/>
           <w:sz w:val="20"/>
           <w:szCs w:val="20"/>
         </w:rPr>
@@ -11139,6 +11221,8 @@
       <w:r>
         <w:rPr>
           <w:rFonts w:eastAsiaTheme="minorHAnsi" w:hint="eastAsia"/>
+          <w:b/>
+          <w:bCs/>
           <w:sz w:val="20"/>
           <w:szCs w:val="20"/>
         </w:rPr>
@@ -11147,6 +11231,8 @@
       <w:r>
         <w:rPr>
           <w:rFonts w:eastAsiaTheme="minorHAnsi"/>
+          <w:b/>
+          <w:bCs/>
           <w:sz w:val="20"/>
           <w:szCs w:val="20"/>
         </w:rPr>
@@ -11155,6 +11241,8 @@
       <w:r>
         <w:rPr>
           <w:rFonts w:eastAsiaTheme="minorHAnsi"/>
+          <w:b/>
+          <w:bCs/>
           <w:sz w:val="20"/>
           <w:szCs w:val="20"/>
         </w:rPr>
@@ -11163,6 +11251,8 @@
       <w:r>
         <w:rPr>
           <w:rFonts w:eastAsiaTheme="minorHAnsi" w:hint="eastAsia"/>
+          <w:b/>
+          <w:bCs/>
           <w:sz w:val="20"/>
           <w:szCs w:val="20"/>
         </w:rPr>
@@ -11171,6 +11261,8 @@
       <w:r>
         <w:rPr>
           <w:rFonts w:ascii="맑은 고딕" w:eastAsia="맑은 고딕" w:hAnsi="맑은 고딕" w:cs="맑은 고딕" w:hint="eastAsia"/>
+          <w:b/>
+          <w:bCs/>
           <w:sz w:val="20"/>
           <w:szCs w:val="20"/>
         </w:rPr>
@@ -12202,6 +12294,7 @@
         </w:rPr>
         <w:t>’</w:t>
       </w:r>
+      <w:proofErr w:type="spellStart"/>
       <w:r>
         <w:rPr>
           <w:rFonts w:ascii="맑은 고딕" w:eastAsia="맑은 고딕" w:hAnsi="맑은 고딕" w:cs="맑은 고딕" w:hint="eastAsia"/>
@@ -12210,6 +12303,7 @@
         </w:rPr>
         <w:t>를</w:t>
       </w:r>
+      <w:proofErr w:type="spellEnd"/>
       <w:r>
         <w:rPr>
           <w:rFonts w:eastAsiaTheme="minorHAnsi" w:hint="eastAsia"/>
@@ -16158,6 +16252,7 @@
         </w:rPr>
         <w:t xml:space="preserve">. </w:t>
       </w:r>
+      <w:proofErr w:type="spellStart"/>
       <w:r>
         <w:rPr>
           <w:rFonts w:ascii="맑은 고딕" w:eastAsia="맑은 고딕" w:hAnsi="맑은 고딕" w:cs="맑은 고딕" w:hint="eastAsia"/>
@@ -16166,6 +16261,7 @@
         </w:rPr>
         <w:t>무항</w:t>
       </w:r>
+      <w:proofErr w:type="spellEnd"/>
       <w:r>
         <w:rPr>
           <w:rFonts w:eastAsiaTheme="minorHAnsi" w:hint="eastAsia"/>
@@ -16206,6 +16302,7 @@
         </w:rPr>
         <w:t xml:space="preserve">, </w:t>
       </w:r>
+      <w:proofErr w:type="spellStart"/>
       <w:r>
         <w:rPr>
           <w:rFonts w:ascii="맑은 고딕" w:eastAsia="맑은 고딕" w:hAnsi="맑은 고딕" w:cs="맑은 고딕" w:hint="eastAsia"/>
@@ -16214,6 +16311,7 @@
         </w:rPr>
         <w:t>단항</w:t>
       </w:r>
+      <w:proofErr w:type="spellEnd"/>
       <w:r>
         <w:rPr>
           <w:rFonts w:eastAsiaTheme="minorHAnsi" w:hint="eastAsia"/>
@@ -16270,6 +16368,7 @@
         </w:rPr>
         <w:t xml:space="preserve">, </w:t>
       </w:r>
+      <w:proofErr w:type="spellStart"/>
       <w:r>
         <w:rPr>
           <w:rFonts w:ascii="맑은 고딕" w:eastAsia="맑은 고딕" w:hAnsi="맑은 고딕" w:cs="맑은 고딕" w:hint="eastAsia"/>
@@ -16278,6 +16377,7 @@
         </w:rPr>
         <w:t>삼항</w:t>
       </w:r>
+      <w:proofErr w:type="spellEnd"/>
       <w:r>
         <w:rPr>
           <w:rFonts w:eastAsiaTheme="minorHAnsi" w:hint="eastAsia"/>
@@ -16510,6 +16610,7 @@
         </w:rPr>
         <w:t xml:space="preserve"> </w:t>
       </w:r>
+      <w:proofErr w:type="spellStart"/>
       <w:r>
         <w:rPr>
           <w:rFonts w:ascii="맑은 고딕" w:eastAsia="맑은 고딕" w:hAnsi="맑은 고딕" w:cs="맑은 고딕" w:hint="eastAsia"/>
@@ -16518,6 +16619,7 @@
         </w:rPr>
         <w:t>불리언</w:t>
       </w:r>
+      <w:proofErr w:type="spellEnd"/>
       <w:r>
         <w:rPr>
           <w:rFonts w:eastAsiaTheme="minorHAnsi" w:hint="eastAsia"/>
@@ -17010,7 +17112,7 @@
     <w:p>
       <w:pPr>
         <w:rPr>
-          <w:rFonts w:eastAsiaTheme="minorHAnsi" w:hint="eastAsia"/>
+          <w:rFonts w:eastAsiaTheme="minorHAnsi"/>
           <w:sz w:val="20"/>
           <w:szCs w:val="20"/>
         </w:rPr>
@@ -17247,6 +17349,7 @@
         </w:rPr>
         <w:t xml:space="preserve"> </w:t>
       </w:r>
+      <w:proofErr w:type="spellStart"/>
       <w:r>
         <w:rPr>
           <w:rFonts w:ascii="맑은 고딕" w:eastAsia="맑은 고딕" w:hAnsi="맑은 고딕" w:cs="맑은 고딕" w:hint="eastAsia"/>
@@ -17255,6 +17358,7 @@
         </w:rPr>
         <w:t>시그니처만</w:t>
       </w:r>
+      <w:proofErr w:type="spellEnd"/>
       <w:r>
         <w:rPr>
           <w:rFonts w:eastAsiaTheme="minorHAnsi" w:hint="eastAsia"/>
@@ -17648,6 +17752,7 @@
         </w:rPr>
         <w:t xml:space="preserve"> </w:t>
       </w:r>
+      <w:proofErr w:type="spellStart"/>
       <w:r>
         <w:rPr>
           <w:rFonts w:ascii="맑은 고딕" w:eastAsia="맑은 고딕" w:hAnsi="맑은 고딕" w:cs="맑은 고딕" w:hint="eastAsia"/>
@@ -17656,6 +17761,7 @@
         </w:rPr>
         <w:t>호출되어야만</w:t>
       </w:r>
+      <w:proofErr w:type="spellEnd"/>
       <w:r>
         <w:rPr>
           <w:rFonts w:eastAsiaTheme="minorHAnsi" w:hint="eastAsia"/>
@@ -17908,7 +18014,7 @@
     <w:p>
       <w:pPr>
         <w:rPr>
-          <w:rFonts w:eastAsiaTheme="minorHAnsi" w:hint="eastAsia"/>
+          <w:rFonts w:eastAsiaTheme="minorHAnsi"/>
           <w:sz w:val="20"/>
           <w:szCs w:val="20"/>
         </w:rPr>
@@ -17977,6 +18083,7 @@
         </w:rPr>
         <w:t xml:space="preserve"> </w:t>
       </w:r>
+      <w:proofErr w:type="spellStart"/>
       <w:r>
         <w:rPr>
           <w:rFonts w:ascii="맑은 고딕" w:eastAsia="맑은 고딕" w:hAnsi="맑은 고딕" w:cs="맑은 고딕" w:hint="eastAsia"/>
@@ -17985,6 +18092,7 @@
         </w:rPr>
         <w:t>불리언</w:t>
       </w:r>
+      <w:proofErr w:type="spellEnd"/>
       <w:r>
         <w:rPr>
           <w:rFonts w:eastAsiaTheme="minorHAnsi" w:hint="eastAsia"/>
@@ -18754,6 +18862,2204 @@
           <w:szCs w:val="20"/>
         </w:rPr>
       </w:pPr>
+    </w:p>
+    <w:p>
+      <w:pPr>
+        <w:rPr>
+          <w:rFonts w:eastAsiaTheme="minorHAnsi"/>
+          <w:b/>
+          <w:bCs/>
+          <w:sz w:val="20"/>
+          <w:szCs w:val="20"/>
+        </w:rPr>
+      </w:pPr>
+      <w:proofErr w:type="spellStart"/>
+      <w:r>
+        <w:rPr>
+          <w:rFonts w:eastAsiaTheme="minorHAnsi" w:hint="eastAsia"/>
+          <w:b/>
+          <w:bCs/>
+          <w:sz w:val="20"/>
+          <w:szCs w:val="20"/>
+        </w:rPr>
+        <w:t>클린</w:t>
+      </w:r>
+      <w:proofErr w:type="spellEnd"/>
+      <w:r>
+        <w:rPr>
+          <w:rFonts w:eastAsiaTheme="minorHAnsi" w:hint="eastAsia"/>
+          <w:b/>
+          <w:bCs/>
+          <w:sz w:val="20"/>
+          <w:szCs w:val="20"/>
+        </w:rPr>
+        <w:t xml:space="preserve"> 코드 </w:t>
+      </w:r>
+      <w:r>
+        <w:rPr>
+          <w:rFonts w:eastAsiaTheme="minorHAnsi"/>
+          <w:b/>
+          <w:bCs/>
+          <w:sz w:val="20"/>
+          <w:szCs w:val="20"/>
+        </w:rPr>
+        <w:t>Chapter 4</w:t>
+      </w:r>
+      <w:r>
+        <w:rPr>
+          <w:rFonts w:eastAsiaTheme="minorHAnsi" w:hint="eastAsia"/>
+          <w:b/>
+          <w:bCs/>
+          <w:sz w:val="20"/>
+          <w:szCs w:val="20"/>
+        </w:rPr>
+        <w:t>: 주석</w:t>
+      </w:r>
+    </w:p>
+    <w:p>
+      <w:pPr>
+        <w:rPr>
+          <w:rFonts w:eastAsiaTheme="minorHAnsi" w:hint="eastAsia"/>
+          <w:sz w:val="20"/>
+          <w:szCs w:val="20"/>
+        </w:rPr>
+      </w:pPr>
+      <w:proofErr w:type="spellStart"/>
+      <w:r>
+        <w:rPr>
+          <w:rFonts w:eastAsiaTheme="minorHAnsi" w:hint="eastAsia"/>
+          <w:sz w:val="20"/>
+          <w:szCs w:val="20"/>
+        </w:rPr>
+        <w:t>클린</w:t>
+      </w:r>
+      <w:proofErr w:type="spellEnd"/>
+      <w:r>
+        <w:rPr>
+          <w:rFonts w:eastAsiaTheme="minorHAnsi" w:hint="eastAsia"/>
+          <w:sz w:val="20"/>
+          <w:szCs w:val="20"/>
+        </w:rPr>
+        <w:t xml:space="preserve"> 코드를 처음 읽을 때</w:t>
+      </w:r>
+      <w:r>
+        <w:rPr>
+          <w:rFonts w:eastAsiaTheme="minorHAnsi" w:hint="eastAsia"/>
+          <w:sz w:val="20"/>
+          <w:szCs w:val="20"/>
+        </w:rPr>
+        <w:t xml:space="preserve">, 내가 가지고 있던 직관과 가장 대치되던 챕터가 바로 주석 챕터였다. 프로그래밍을 처음 배울 </w:t>
+      </w:r>
+      <w:r>
+        <w:rPr>
+          <w:rFonts w:eastAsiaTheme="minorHAnsi" w:hint="eastAsia"/>
+          <w:sz w:val="20"/>
+          <w:szCs w:val="20"/>
+        </w:rPr>
+        <w:t>때, 우리는 주석</w:t>
+      </w:r>
+      <w:r>
+        <w:rPr>
+          <w:rFonts w:eastAsiaTheme="minorHAnsi" w:hint="eastAsia"/>
+          <w:sz w:val="20"/>
+          <w:szCs w:val="20"/>
+        </w:rPr>
+        <w:t>이</w:t>
+      </w:r>
+      <w:r>
+        <w:rPr>
+          <w:rFonts w:eastAsiaTheme="minorHAnsi" w:hint="eastAsia"/>
+          <w:sz w:val="20"/>
+          <w:szCs w:val="20"/>
+        </w:rPr>
+        <w:t xml:space="preserve"> 코드</w:t>
+      </w:r>
+      <w:r>
+        <w:rPr>
+          <w:rFonts w:eastAsiaTheme="minorHAnsi" w:hint="eastAsia"/>
+          <w:sz w:val="20"/>
+          <w:szCs w:val="20"/>
+        </w:rPr>
+        <w:t xml:space="preserve">의 설계 의도를 설명해주고, 변수나 인자가 가진 의미를 명확하게 해주는 </w:t>
+      </w:r>
+      <w:r>
+        <w:rPr>
+          <w:rFonts w:eastAsiaTheme="minorHAnsi"/>
+          <w:sz w:val="20"/>
+          <w:szCs w:val="20"/>
+        </w:rPr>
+        <w:t>‘</w:t>
+      </w:r>
+      <w:r>
+        <w:rPr>
+          <w:rFonts w:eastAsiaTheme="minorHAnsi" w:hint="eastAsia"/>
+          <w:sz w:val="20"/>
+          <w:szCs w:val="20"/>
+        </w:rPr>
+        <w:t>선한 것</w:t>
+      </w:r>
+      <w:r>
+        <w:rPr>
+          <w:rFonts w:eastAsiaTheme="minorHAnsi"/>
+          <w:sz w:val="20"/>
+          <w:szCs w:val="20"/>
+        </w:rPr>
+        <w:t>’</w:t>
+      </w:r>
+      <w:r>
+        <w:rPr>
+          <w:rFonts w:eastAsiaTheme="minorHAnsi" w:hint="eastAsia"/>
+          <w:sz w:val="20"/>
+          <w:szCs w:val="20"/>
+        </w:rPr>
+        <w:t xml:space="preserve">이라는 인식을 갖게 된다. </w:t>
+      </w:r>
+      <w:r>
+        <w:rPr>
+          <w:rFonts w:eastAsiaTheme="minorHAnsi" w:hint="eastAsia"/>
+          <w:sz w:val="20"/>
+          <w:szCs w:val="20"/>
+        </w:rPr>
+        <w:t xml:space="preserve">게다가 </w:t>
+      </w:r>
+      <w:r>
+        <w:rPr>
+          <w:rFonts w:eastAsiaTheme="minorHAnsi" w:hint="eastAsia"/>
+          <w:sz w:val="20"/>
+          <w:szCs w:val="20"/>
+        </w:rPr>
+        <w:t xml:space="preserve">일반적인 프로그래밍 </w:t>
+      </w:r>
+      <w:r>
+        <w:rPr>
+          <w:rFonts w:eastAsiaTheme="minorHAnsi" w:hint="eastAsia"/>
+          <w:sz w:val="20"/>
+          <w:szCs w:val="20"/>
+        </w:rPr>
+        <w:t>과정</w:t>
+      </w:r>
+      <w:r>
+        <w:rPr>
+          <w:rFonts w:eastAsiaTheme="minorHAnsi" w:hint="eastAsia"/>
+          <w:sz w:val="20"/>
+          <w:szCs w:val="20"/>
+        </w:rPr>
+        <w:t>에서</w:t>
+      </w:r>
+      <w:r>
+        <w:rPr>
+          <w:rFonts w:eastAsiaTheme="minorHAnsi" w:hint="eastAsia"/>
+          <w:sz w:val="20"/>
+          <w:szCs w:val="20"/>
+        </w:rPr>
+        <w:t xml:space="preserve">, 코드를 평가하는 기준에는 </w:t>
+      </w:r>
+      <w:r>
+        <w:rPr>
+          <w:rFonts w:eastAsiaTheme="minorHAnsi"/>
+          <w:sz w:val="20"/>
+          <w:szCs w:val="20"/>
+        </w:rPr>
+        <w:t>‘</w:t>
+      </w:r>
+      <w:r>
+        <w:rPr>
+          <w:rFonts w:eastAsiaTheme="minorHAnsi" w:hint="eastAsia"/>
+          <w:sz w:val="20"/>
+          <w:szCs w:val="20"/>
+        </w:rPr>
+        <w:t>주석의 사용</w:t>
+      </w:r>
+      <w:r>
+        <w:rPr>
+          <w:rFonts w:eastAsiaTheme="minorHAnsi"/>
+          <w:sz w:val="20"/>
+          <w:szCs w:val="20"/>
+        </w:rPr>
+        <w:t>’</w:t>
+      </w:r>
+      <w:r>
+        <w:rPr>
+          <w:rFonts w:eastAsiaTheme="minorHAnsi" w:hint="eastAsia"/>
+          <w:sz w:val="20"/>
+          <w:szCs w:val="20"/>
+        </w:rPr>
+        <w:t xml:space="preserve">이 들어가게 마련이고, 주석을 언제, 어디서, 얼마나 써야 할 지 모르는 </w:t>
+      </w:r>
+      <w:r>
+        <w:rPr>
+          <w:rFonts w:eastAsiaTheme="minorHAnsi" w:hint="eastAsia"/>
+          <w:sz w:val="20"/>
+          <w:szCs w:val="20"/>
+        </w:rPr>
+        <w:t>학생들은 점수를 지키기 위해 코드 전체를 주석으로 도배하다시피 코드를 작성한다.</w:t>
+      </w:r>
+    </w:p>
+    <w:p>
+      <w:pPr>
+        <w:rPr>
+          <w:rFonts w:eastAsiaTheme="minorHAnsi"/>
+          <w:sz w:val="20"/>
+          <w:szCs w:val="20"/>
+        </w:rPr>
+      </w:pPr>
+      <w:proofErr w:type="spellStart"/>
+      <w:r>
+        <w:rPr>
+          <w:rFonts w:eastAsiaTheme="minorHAnsi" w:hint="eastAsia"/>
+          <w:sz w:val="20"/>
+          <w:szCs w:val="20"/>
+        </w:rPr>
+        <w:t>클린</w:t>
+      </w:r>
+      <w:proofErr w:type="spellEnd"/>
+      <w:r>
+        <w:rPr>
+          <w:rFonts w:eastAsiaTheme="minorHAnsi" w:hint="eastAsia"/>
+          <w:sz w:val="20"/>
+          <w:szCs w:val="20"/>
+        </w:rPr>
+        <w:t xml:space="preserve"> 코드의 저자가 주석에 대해 챕터 처음부터 설명하는 바는 사뭇 다르다. 주석은</w:t>
+      </w:r>
+      <w:r>
+        <w:rPr>
+          <w:rFonts w:eastAsiaTheme="minorHAnsi" w:hint="eastAsia"/>
+          <w:sz w:val="20"/>
+          <w:szCs w:val="20"/>
+        </w:rPr>
+        <w:t xml:space="preserve"> 거짓말을 하고, 코드의 변화를 따라가지 못하며, </w:t>
+      </w:r>
+      <w:r>
+        <w:rPr>
+          <w:rFonts w:eastAsiaTheme="minorHAnsi" w:hint="eastAsia"/>
+          <w:sz w:val="20"/>
+          <w:szCs w:val="20"/>
+        </w:rPr>
+        <w:t>읽는 이에게 쓸모없는 정보를 주어 가독성을 해친다.</w:t>
+      </w:r>
+      <w:r>
+        <w:rPr>
+          <w:rFonts w:eastAsiaTheme="minorHAnsi" w:hint="eastAsia"/>
+          <w:sz w:val="20"/>
+          <w:szCs w:val="20"/>
+        </w:rPr>
+        <w:t xml:space="preserve"> </w:t>
+      </w:r>
+      <w:r>
+        <w:rPr>
+          <w:rFonts w:eastAsiaTheme="minorHAnsi" w:hint="eastAsia"/>
+          <w:sz w:val="20"/>
+          <w:szCs w:val="20"/>
+        </w:rPr>
+        <w:t>저자는 주석을 사용하는 대신, 코드 그 자체로 코드 작성자의 의도를 드러내고 코드</w:t>
+      </w:r>
+      <w:r>
+        <w:rPr>
+          <w:rFonts w:eastAsiaTheme="minorHAnsi" w:hint="eastAsia"/>
+          <w:sz w:val="20"/>
+          <w:szCs w:val="20"/>
+        </w:rPr>
+        <w:t>에 내재된 논리를</w:t>
+      </w:r>
+      <w:r>
+        <w:rPr>
+          <w:rFonts w:eastAsiaTheme="minorHAnsi" w:hint="eastAsia"/>
+          <w:sz w:val="20"/>
+          <w:szCs w:val="20"/>
+        </w:rPr>
+        <w:t xml:space="preserve"> 설명할 것을 권한다.</w:t>
+      </w:r>
+      <w:r>
+        <w:rPr>
+          <w:rFonts w:eastAsiaTheme="minorHAnsi" w:hint="eastAsia"/>
+          <w:sz w:val="20"/>
+          <w:szCs w:val="20"/>
+        </w:rPr>
+        <w:t xml:space="preserve"> </w:t>
+      </w:r>
+      <w:r>
+        <w:rPr>
+          <w:rFonts w:eastAsiaTheme="minorHAnsi" w:hint="eastAsia"/>
+          <w:sz w:val="20"/>
+          <w:szCs w:val="20"/>
+        </w:rPr>
+        <w:t xml:space="preserve">모든 메서드, 함수, 클래스에 주석을 달아야 한다는 의무감에 </w:t>
+      </w:r>
+      <w:r>
+        <w:rPr>
+          <w:rFonts w:eastAsiaTheme="minorHAnsi" w:hint="eastAsia"/>
+          <w:sz w:val="20"/>
+          <w:szCs w:val="20"/>
+        </w:rPr>
+        <w:t xml:space="preserve">주석을 달거나, </w:t>
+      </w:r>
+      <w:proofErr w:type="spellStart"/>
+      <w:r>
+        <w:rPr>
+          <w:rFonts w:eastAsiaTheme="minorHAnsi"/>
+          <w:sz w:val="20"/>
+          <w:szCs w:val="20"/>
+        </w:rPr>
+        <w:t>Javadocs</w:t>
+      </w:r>
+      <w:proofErr w:type="spellEnd"/>
+      <w:r>
+        <w:rPr>
+          <w:rFonts w:eastAsiaTheme="minorHAnsi" w:hint="eastAsia"/>
+          <w:sz w:val="20"/>
+          <w:szCs w:val="20"/>
+        </w:rPr>
+        <w:t xml:space="preserve">와 같이 주석을 문서화하는 도구를 사용하기 위해 모든 메서드와 클래스에 주석을 다는 일은 </w:t>
+      </w:r>
+      <w:r>
+        <w:rPr>
+          <w:rFonts w:eastAsiaTheme="minorHAnsi" w:hint="eastAsia"/>
+          <w:sz w:val="20"/>
+          <w:szCs w:val="20"/>
+        </w:rPr>
+        <w:t>피하도록 강력히 권한다.</w:t>
+      </w:r>
+    </w:p>
+    <w:p>
+      <w:pPr>
+        <w:rPr>
+          <w:rFonts w:eastAsiaTheme="minorHAnsi" w:hint="eastAsia"/>
+          <w:sz w:val="20"/>
+          <w:szCs w:val="20"/>
+        </w:rPr>
+      </w:pPr>
+      <w:r>
+        <w:rPr>
+          <w:rFonts w:eastAsiaTheme="minorHAnsi" w:hint="eastAsia"/>
+          <w:sz w:val="20"/>
+          <w:szCs w:val="20"/>
+        </w:rPr>
+        <w:t xml:space="preserve">저자는 좋은 주석을 달고 나쁜 주석을 피하기 위한 여러 </w:t>
+      </w:r>
+      <w:r>
+        <w:rPr>
+          <w:rFonts w:eastAsiaTheme="minorHAnsi" w:hint="eastAsia"/>
+          <w:sz w:val="20"/>
+          <w:szCs w:val="20"/>
+        </w:rPr>
+        <w:t xml:space="preserve">사례를 제시했지만, </w:t>
+      </w:r>
+      <w:r>
+        <w:rPr>
+          <w:rFonts w:eastAsiaTheme="minorHAnsi" w:hint="eastAsia"/>
+          <w:sz w:val="20"/>
+          <w:szCs w:val="20"/>
+        </w:rPr>
+        <w:t xml:space="preserve">모든 사례들은 </w:t>
+      </w:r>
+      <w:proofErr w:type="spellStart"/>
+      <w:r>
+        <w:rPr>
+          <w:rFonts w:eastAsiaTheme="minorHAnsi" w:hint="eastAsia"/>
+          <w:sz w:val="20"/>
+          <w:szCs w:val="20"/>
+        </w:rPr>
+        <w:t>사실하나의</w:t>
+      </w:r>
+      <w:proofErr w:type="spellEnd"/>
+      <w:r>
+        <w:rPr>
+          <w:rFonts w:eastAsiaTheme="minorHAnsi" w:hint="eastAsia"/>
+          <w:sz w:val="20"/>
+          <w:szCs w:val="20"/>
+        </w:rPr>
+        <w:t xml:space="preserve"> 문장으로 요약 가능하다. 저자가 제시한 </w:t>
+      </w:r>
+      <w:r>
+        <w:rPr>
+          <w:rFonts w:eastAsiaTheme="minorHAnsi" w:hint="eastAsia"/>
+          <w:sz w:val="20"/>
+          <w:szCs w:val="20"/>
+        </w:rPr>
+        <w:t>좋은 주석을 달기 위한 원칙들을 하나로 요약하자면</w:t>
+      </w:r>
+      <w:r>
+        <w:rPr>
+          <w:rFonts w:eastAsiaTheme="minorHAnsi" w:hint="eastAsia"/>
+          <w:sz w:val="20"/>
+          <w:szCs w:val="20"/>
+        </w:rPr>
+        <w:t xml:space="preserve"> 다음과 같을 것이다. </w:t>
+      </w:r>
+      <w:r>
+        <w:rPr>
+          <w:rFonts w:eastAsiaTheme="minorHAnsi"/>
+          <w:sz w:val="20"/>
+          <w:szCs w:val="20"/>
+        </w:rPr>
+        <w:t>‘</w:t>
+      </w:r>
+      <w:r>
+        <w:rPr>
+          <w:rFonts w:eastAsiaTheme="minorHAnsi" w:hint="eastAsia"/>
+          <w:sz w:val="20"/>
+          <w:szCs w:val="20"/>
+        </w:rPr>
+        <w:t>좋은 주석이란 읽는 이가 코드를 이해하</w:t>
+      </w:r>
+      <w:r>
+        <w:rPr>
+          <w:rFonts w:eastAsiaTheme="minorHAnsi" w:hint="eastAsia"/>
+          <w:sz w:val="20"/>
+          <w:szCs w:val="20"/>
+        </w:rPr>
+        <w:t xml:space="preserve">고 사용하기 </w:t>
+      </w:r>
+      <w:r>
+        <w:rPr>
+          <w:rFonts w:eastAsiaTheme="minorHAnsi" w:hint="eastAsia"/>
+          <w:sz w:val="20"/>
+          <w:szCs w:val="20"/>
+        </w:rPr>
+        <w:t>쉽게 만드는 주석이</w:t>
+      </w:r>
+      <w:r>
+        <w:rPr>
+          <w:rFonts w:eastAsiaTheme="minorHAnsi" w:hint="eastAsia"/>
+          <w:sz w:val="20"/>
+          <w:szCs w:val="20"/>
+        </w:rPr>
+        <w:t>다</w:t>
+      </w:r>
+      <w:r>
+        <w:rPr>
+          <w:rFonts w:eastAsiaTheme="minorHAnsi" w:hint="eastAsia"/>
+          <w:sz w:val="20"/>
+          <w:szCs w:val="20"/>
+        </w:rPr>
+        <w:t>.</w:t>
+      </w:r>
+      <w:r>
+        <w:rPr>
+          <w:rFonts w:eastAsiaTheme="minorHAnsi"/>
+          <w:sz w:val="20"/>
+          <w:szCs w:val="20"/>
+        </w:rPr>
+        <w:t>’</w:t>
+      </w:r>
+      <w:r>
+        <w:rPr>
+          <w:rFonts w:eastAsiaTheme="minorHAnsi" w:hint="eastAsia"/>
+          <w:sz w:val="20"/>
+          <w:szCs w:val="20"/>
+        </w:rPr>
+        <w:t xml:space="preserve"> </w:t>
+      </w:r>
+      <w:r>
+        <w:rPr>
+          <w:rFonts w:eastAsiaTheme="minorHAnsi" w:hint="eastAsia"/>
+          <w:sz w:val="20"/>
+          <w:szCs w:val="20"/>
+        </w:rPr>
+        <w:t xml:space="preserve">예를 들어, 메서드에 숨겨진 부수 작용을 주석이 설명한다면 이는 좋은 주석이다. 읽는 이가 코드를 사용할 때 자칫 빠질 수 있는 함정에 대해 알리기 때문이다. </w:t>
+      </w:r>
+      <w:r>
+        <w:rPr>
+          <w:rFonts w:eastAsiaTheme="minorHAnsi" w:hint="eastAsia"/>
+          <w:sz w:val="20"/>
+          <w:szCs w:val="20"/>
+        </w:rPr>
+        <w:t xml:space="preserve">코드에서 </w:t>
+      </w:r>
+      <w:r>
+        <w:rPr>
+          <w:rFonts w:eastAsiaTheme="minorHAnsi" w:hint="eastAsia"/>
+          <w:sz w:val="20"/>
+          <w:szCs w:val="20"/>
+        </w:rPr>
+        <w:t>언뜻 이상해 보이는 설계상 결정을 주석이 설명해준다면 이는 좋은 주석이다. 읽는 이가 코드를 이해하는데 도움을 줄 뿐더러 나중에 그 설계를 망치지 않도록 주석이 돕기 때문이다.</w:t>
+      </w:r>
+    </w:p>
+    <w:p>
+      <w:pPr>
+        <w:rPr>
+          <w:rFonts w:eastAsiaTheme="minorHAnsi"/>
+          <w:sz w:val="20"/>
+          <w:szCs w:val="20"/>
+        </w:rPr>
+      </w:pPr>
+      <w:r>
+        <w:rPr>
+          <w:rFonts w:eastAsiaTheme="minorHAnsi" w:hint="eastAsia"/>
+          <w:sz w:val="20"/>
+          <w:szCs w:val="20"/>
+        </w:rPr>
+        <w:t>위를 거꾸로 하면 나쁜 주석이란 읽는 이가 코드를 이해하고 사용하는데 오히려 방해가 되는 주석이라 할 수 있을 것이다.</w:t>
+      </w:r>
+      <w:r>
+        <w:rPr>
+          <w:rFonts w:eastAsiaTheme="minorHAnsi" w:hint="eastAsia"/>
+          <w:sz w:val="20"/>
+          <w:szCs w:val="20"/>
+        </w:rPr>
+        <w:t xml:space="preserve"> 주석이 코드</w:t>
+      </w:r>
+      <w:r>
+        <w:rPr>
+          <w:rFonts w:eastAsiaTheme="minorHAnsi" w:hint="eastAsia"/>
+          <w:sz w:val="20"/>
+          <w:szCs w:val="20"/>
+        </w:rPr>
+        <w:t xml:space="preserve">가 말하는 것과 같은 이야기를 하여 </w:t>
+      </w:r>
+      <w:r>
+        <w:rPr>
+          <w:rFonts w:eastAsiaTheme="minorHAnsi" w:hint="eastAsia"/>
+          <w:sz w:val="20"/>
+          <w:szCs w:val="20"/>
+        </w:rPr>
+        <w:t xml:space="preserve">읽는 이의 시간을 낭비한다면 </w:t>
+      </w:r>
+      <w:r>
+        <w:rPr>
+          <w:rFonts w:eastAsiaTheme="minorHAnsi" w:hint="eastAsia"/>
+          <w:sz w:val="20"/>
+          <w:szCs w:val="20"/>
+        </w:rPr>
+        <w:t xml:space="preserve">이는 나쁜 주석이다. </w:t>
+      </w:r>
+      <w:r>
+        <w:rPr>
+          <w:rFonts w:eastAsiaTheme="minorHAnsi" w:hint="eastAsia"/>
+          <w:sz w:val="20"/>
+          <w:szCs w:val="20"/>
+        </w:rPr>
+        <w:t>주석이 형상 관리 도구를 이용해 알 수 있는 정보를 부연하여 읽는 이의 시간을 낭비한다면 이는 나쁜 주석이다.</w:t>
+      </w:r>
+      <w:r>
+        <w:rPr>
+          <w:rFonts w:eastAsiaTheme="minorHAnsi" w:hint="eastAsia"/>
+          <w:sz w:val="20"/>
+          <w:szCs w:val="20"/>
+        </w:rPr>
+        <w:t xml:space="preserve"> 주석이 불가해하여 읽는 이가 코드를 이해하는데 어떤 도움도 주지 못한다면 이는 나쁜 주석이다.</w:t>
+      </w:r>
+    </w:p>
+    <w:p>
+      <w:pPr>
+        <w:rPr>
+          <w:rFonts w:eastAsiaTheme="minorHAnsi" w:hint="eastAsia"/>
+          <w:sz w:val="20"/>
+          <w:szCs w:val="20"/>
+        </w:rPr>
+      </w:pPr>
+      <w:r>
+        <w:rPr>
+          <w:rFonts w:eastAsiaTheme="minorHAnsi" w:hint="eastAsia"/>
+          <w:sz w:val="20"/>
+          <w:szCs w:val="20"/>
+        </w:rPr>
+        <w:t>주석 챕터를 읽고 과거 객체지향프로그래밍 및 프로그래밍기초 과목에서 내가 짰던 코드들을 다시 찾아보았다.</w:t>
+      </w:r>
+      <w:r>
+        <w:rPr>
+          <w:rFonts w:eastAsiaTheme="minorHAnsi" w:hint="eastAsia"/>
+          <w:sz w:val="20"/>
+          <w:szCs w:val="20"/>
+        </w:rPr>
+        <w:t xml:space="preserve"> </w:t>
+      </w:r>
+      <w:r>
+        <w:rPr>
+          <w:rFonts w:eastAsiaTheme="minorHAnsi" w:hint="eastAsia"/>
+          <w:sz w:val="20"/>
+          <w:szCs w:val="20"/>
+        </w:rPr>
+        <w:t>(변명을 좀 하자면) 두 과목 모두 평가 기준에 주석이 있어 코드의 거의 모든 줄</w:t>
+      </w:r>
+      <w:r>
+        <w:rPr>
+          <w:rFonts w:eastAsiaTheme="minorHAnsi" w:hint="eastAsia"/>
+          <w:sz w:val="20"/>
+          <w:szCs w:val="20"/>
+        </w:rPr>
+        <w:lastRenderedPageBreak/>
+        <w:t xml:space="preserve">에 주석을 달았던 기억이 있기 때문이다. </w:t>
+      </w:r>
+      <w:r>
+        <w:rPr>
+          <w:rFonts w:eastAsiaTheme="minorHAnsi" w:hint="eastAsia"/>
+          <w:sz w:val="20"/>
+          <w:szCs w:val="20"/>
+        </w:rPr>
+        <w:t>아니나 다를까</w:t>
+      </w:r>
+      <w:r>
+        <w:rPr>
+          <w:rFonts w:eastAsiaTheme="minorHAnsi" w:hint="eastAsia"/>
+          <w:sz w:val="20"/>
+          <w:szCs w:val="20"/>
+        </w:rPr>
+        <w:t>,</w:t>
+      </w:r>
+      <w:r>
+        <w:rPr>
+          <w:rFonts w:eastAsiaTheme="minorHAnsi" w:hint="eastAsia"/>
+          <w:sz w:val="20"/>
+          <w:szCs w:val="20"/>
+        </w:rPr>
+        <w:t xml:space="preserve"> 위에서 나쁜 주석의 예시로 </w:t>
+      </w:r>
+      <w:r>
+        <w:rPr>
+          <w:rFonts w:eastAsiaTheme="minorHAnsi" w:hint="eastAsia"/>
+          <w:sz w:val="20"/>
+          <w:szCs w:val="20"/>
+        </w:rPr>
+        <w:t>들었던 거의 모든 유형이 두 과목에서 짰던 코드에 들어있었다. 다음은</w:t>
+      </w:r>
+      <w:r>
+        <w:rPr>
+          <w:rFonts w:eastAsiaTheme="minorHAnsi" w:hint="eastAsia"/>
+          <w:sz w:val="20"/>
+          <w:szCs w:val="20"/>
+        </w:rPr>
+        <w:t xml:space="preserve"> 프로그래밍기초 과목에서 짰던 코드의 한 부분이다.</w:t>
+      </w:r>
+    </w:p>
+    <w:p>
+      <w:pPr>
+        <w:spacing w:after="0"/>
+        <w:ind w:leftChars="200" w:left="440"/>
+        <w:rPr>
+          <w:rFonts w:ascii="Consolas" w:eastAsiaTheme="minorHAnsi" w:hAnsi="Consolas" w:cs="Consolas"/>
+          <w:sz w:val="20"/>
+          <w:szCs w:val="20"/>
+        </w:rPr>
+      </w:pPr>
+      <w:r>
+        <w:rPr>
+          <w:rFonts w:ascii="Consolas" w:eastAsiaTheme="minorHAnsi" w:hAnsi="Consolas" w:cs="Consolas"/>
+          <w:sz w:val="20"/>
+          <w:szCs w:val="20"/>
+        </w:rPr>
+        <w:t>int **board = (int *</w:t>
+      </w:r>
+      <w:proofErr w:type="gramStart"/>
+      <w:r>
+        <w:rPr>
+          <w:rFonts w:ascii="Consolas" w:eastAsiaTheme="minorHAnsi" w:hAnsi="Consolas" w:cs="Consolas"/>
+          <w:sz w:val="20"/>
+          <w:szCs w:val="20"/>
+        </w:rPr>
+        <w:t>*)</w:t>
+      </w:r>
+      <w:proofErr w:type="spellStart"/>
+      <w:r>
+        <w:rPr>
+          <w:rFonts w:ascii="Consolas" w:eastAsiaTheme="minorHAnsi" w:hAnsi="Consolas" w:cs="Consolas"/>
+          <w:sz w:val="20"/>
+          <w:szCs w:val="20"/>
+        </w:rPr>
+        <w:t>calloc</w:t>
+      </w:r>
+      <w:proofErr w:type="spellEnd"/>
+      <w:proofErr w:type="gramEnd"/>
+      <w:r>
+        <w:rPr>
+          <w:rFonts w:ascii="Consolas" w:eastAsiaTheme="minorHAnsi" w:hAnsi="Consolas" w:cs="Consolas"/>
+          <w:sz w:val="20"/>
+          <w:szCs w:val="20"/>
+        </w:rPr>
+        <w:t xml:space="preserve">(row, </w:t>
+      </w:r>
+      <w:proofErr w:type="spellStart"/>
+      <w:r>
+        <w:rPr>
+          <w:rFonts w:ascii="Consolas" w:eastAsiaTheme="minorHAnsi" w:hAnsi="Consolas" w:cs="Consolas"/>
+          <w:sz w:val="20"/>
+          <w:szCs w:val="20"/>
+        </w:rPr>
+        <w:t>sizeof</w:t>
+      </w:r>
+      <w:proofErr w:type="spellEnd"/>
+      <w:r>
+        <w:rPr>
+          <w:rFonts w:ascii="Consolas" w:eastAsiaTheme="minorHAnsi" w:hAnsi="Consolas" w:cs="Consolas"/>
+          <w:sz w:val="20"/>
+          <w:szCs w:val="20"/>
+        </w:rPr>
+        <w:t>(int *));</w:t>
+      </w:r>
+    </w:p>
+    <w:p>
+      <w:pPr>
+        <w:spacing w:after="0"/>
+        <w:ind w:leftChars="200" w:left="440"/>
+        <w:rPr>
+          <w:rFonts w:ascii="Consolas" w:eastAsiaTheme="minorHAnsi" w:hAnsi="Consolas" w:cs="Consolas"/>
+          <w:sz w:val="20"/>
+          <w:szCs w:val="20"/>
+        </w:rPr>
+      </w:pPr>
+      <w:proofErr w:type="gramStart"/>
+      <w:r>
+        <w:rPr>
+          <w:rFonts w:ascii="Consolas" w:eastAsiaTheme="minorHAnsi" w:hAnsi="Consolas" w:cs="Consolas"/>
+          <w:sz w:val="20"/>
+          <w:szCs w:val="20"/>
+        </w:rPr>
+        <w:t>for(</w:t>
+      </w:r>
+      <w:proofErr w:type="spellStart"/>
+      <w:proofErr w:type="gramEnd"/>
+      <w:r>
+        <w:rPr>
+          <w:rFonts w:ascii="Consolas" w:eastAsiaTheme="minorHAnsi" w:hAnsi="Consolas" w:cs="Consolas"/>
+          <w:sz w:val="20"/>
+          <w:szCs w:val="20"/>
+        </w:rPr>
+        <w:t>i</w:t>
+      </w:r>
+      <w:proofErr w:type="spellEnd"/>
+      <w:r>
+        <w:rPr>
+          <w:rFonts w:ascii="Consolas" w:eastAsiaTheme="minorHAnsi" w:hAnsi="Consolas" w:cs="Consolas"/>
+          <w:sz w:val="20"/>
+          <w:szCs w:val="20"/>
+        </w:rPr>
+        <w:t xml:space="preserve"> = 0; </w:t>
+      </w:r>
+      <w:proofErr w:type="spellStart"/>
+      <w:r>
+        <w:rPr>
+          <w:rFonts w:ascii="Consolas" w:eastAsiaTheme="minorHAnsi" w:hAnsi="Consolas" w:cs="Consolas"/>
+          <w:sz w:val="20"/>
+          <w:szCs w:val="20"/>
+        </w:rPr>
+        <w:t>i</w:t>
+      </w:r>
+      <w:proofErr w:type="spellEnd"/>
+      <w:r>
+        <w:rPr>
+          <w:rFonts w:ascii="Consolas" w:eastAsiaTheme="minorHAnsi" w:hAnsi="Consolas" w:cs="Consolas"/>
+          <w:sz w:val="20"/>
+          <w:szCs w:val="20"/>
+        </w:rPr>
+        <w:t xml:space="preserve"> &lt; row; </w:t>
+      </w:r>
+      <w:proofErr w:type="spellStart"/>
+      <w:r>
+        <w:rPr>
+          <w:rFonts w:ascii="Consolas" w:eastAsiaTheme="minorHAnsi" w:hAnsi="Consolas" w:cs="Consolas"/>
+          <w:sz w:val="20"/>
+          <w:szCs w:val="20"/>
+        </w:rPr>
+        <w:t>i</w:t>
+      </w:r>
+      <w:proofErr w:type="spellEnd"/>
+      <w:r>
+        <w:rPr>
+          <w:rFonts w:ascii="Consolas" w:eastAsiaTheme="minorHAnsi" w:hAnsi="Consolas" w:cs="Consolas"/>
+          <w:sz w:val="20"/>
+          <w:szCs w:val="20"/>
+        </w:rPr>
+        <w:t>++)</w:t>
+      </w:r>
+    </w:p>
+    <w:p>
+      <w:pPr>
+        <w:spacing w:after="0"/>
+        <w:ind w:leftChars="200" w:left="440" w:firstLineChars="200" w:firstLine="400"/>
+        <w:rPr>
+          <w:rFonts w:ascii="Consolas" w:eastAsiaTheme="minorHAnsi" w:hAnsi="Consolas" w:cs="Consolas"/>
+          <w:sz w:val="20"/>
+          <w:szCs w:val="20"/>
+        </w:rPr>
+      </w:pPr>
+      <w:r>
+        <w:rPr>
+          <w:rFonts w:ascii="Consolas" w:eastAsiaTheme="minorHAnsi" w:hAnsi="Consolas" w:cs="Consolas"/>
+          <w:sz w:val="20"/>
+          <w:szCs w:val="20"/>
+        </w:rPr>
+        <w:t xml:space="preserve">*(board + </w:t>
+      </w:r>
+      <w:proofErr w:type="spellStart"/>
+      <w:r>
+        <w:rPr>
+          <w:rFonts w:ascii="Consolas" w:eastAsiaTheme="minorHAnsi" w:hAnsi="Consolas" w:cs="Consolas"/>
+          <w:sz w:val="20"/>
+          <w:szCs w:val="20"/>
+        </w:rPr>
+        <w:t>i</w:t>
+      </w:r>
+      <w:proofErr w:type="spellEnd"/>
+      <w:r>
+        <w:rPr>
+          <w:rFonts w:ascii="Consolas" w:eastAsiaTheme="minorHAnsi" w:hAnsi="Consolas" w:cs="Consolas"/>
+          <w:sz w:val="20"/>
+          <w:szCs w:val="20"/>
+        </w:rPr>
+        <w:t xml:space="preserve">) = (int </w:t>
+      </w:r>
+      <w:proofErr w:type="gramStart"/>
+      <w:r>
+        <w:rPr>
+          <w:rFonts w:ascii="Consolas" w:eastAsiaTheme="minorHAnsi" w:hAnsi="Consolas" w:cs="Consolas"/>
+          <w:sz w:val="20"/>
+          <w:szCs w:val="20"/>
+        </w:rPr>
+        <w:t>*)</w:t>
+      </w:r>
+      <w:proofErr w:type="spellStart"/>
+      <w:r>
+        <w:rPr>
+          <w:rFonts w:ascii="Consolas" w:eastAsiaTheme="minorHAnsi" w:hAnsi="Consolas" w:cs="Consolas"/>
+          <w:sz w:val="20"/>
+          <w:szCs w:val="20"/>
+        </w:rPr>
+        <w:t>calloc</w:t>
+      </w:r>
+      <w:proofErr w:type="spellEnd"/>
+      <w:proofErr w:type="gramEnd"/>
+      <w:r>
+        <w:rPr>
+          <w:rFonts w:ascii="Consolas" w:eastAsiaTheme="minorHAnsi" w:hAnsi="Consolas" w:cs="Consolas"/>
+          <w:sz w:val="20"/>
+          <w:szCs w:val="20"/>
+        </w:rPr>
+        <w:t xml:space="preserve">(col, </w:t>
+      </w:r>
+      <w:proofErr w:type="spellStart"/>
+      <w:r>
+        <w:rPr>
+          <w:rFonts w:ascii="Consolas" w:eastAsiaTheme="minorHAnsi" w:hAnsi="Consolas" w:cs="Consolas"/>
+          <w:sz w:val="20"/>
+          <w:szCs w:val="20"/>
+        </w:rPr>
+        <w:t>sizeof</w:t>
+      </w:r>
+      <w:proofErr w:type="spellEnd"/>
+      <w:r>
+        <w:rPr>
+          <w:rFonts w:ascii="Consolas" w:eastAsiaTheme="minorHAnsi" w:hAnsi="Consolas" w:cs="Consolas"/>
+          <w:sz w:val="20"/>
+          <w:szCs w:val="20"/>
+        </w:rPr>
+        <w:t>(int));</w:t>
+      </w:r>
+    </w:p>
+    <w:p>
+      <w:pPr>
+        <w:spacing w:after="0"/>
+        <w:ind w:leftChars="200" w:left="440"/>
+        <w:rPr>
+          <w:rFonts w:ascii="Consolas" w:eastAsiaTheme="minorHAnsi" w:hAnsi="Consolas" w:cs="Consolas"/>
+          <w:sz w:val="20"/>
+          <w:szCs w:val="20"/>
+        </w:rPr>
+      </w:pPr>
+      <w:r>
+        <w:rPr>
+          <w:rFonts w:ascii="Consolas" w:eastAsiaTheme="minorHAnsi" w:hAnsi="Consolas" w:cs="Consolas"/>
+          <w:sz w:val="20"/>
+          <w:szCs w:val="20"/>
+        </w:rPr>
+        <w:t>//</w:t>
+      </w:r>
+      <w:r>
+        <w:rPr>
+          <w:rFonts w:ascii="Consolas" w:eastAsiaTheme="minorHAnsi" w:hAnsi="Consolas" w:cs="Consolas"/>
+          <w:sz w:val="20"/>
+          <w:szCs w:val="20"/>
+        </w:rPr>
+        <w:t>보드를</w:t>
+      </w:r>
+      <w:r>
+        <w:rPr>
+          <w:rFonts w:ascii="Consolas" w:eastAsiaTheme="minorHAnsi" w:hAnsi="Consolas" w:cs="Consolas"/>
+          <w:sz w:val="20"/>
+          <w:szCs w:val="20"/>
+        </w:rPr>
+        <w:t xml:space="preserve"> </w:t>
+      </w:r>
+      <w:r>
+        <w:rPr>
+          <w:rFonts w:ascii="Consolas" w:eastAsiaTheme="minorHAnsi" w:hAnsi="Consolas" w:cs="Consolas"/>
+          <w:sz w:val="20"/>
+          <w:szCs w:val="20"/>
+        </w:rPr>
+        <w:t>저장할</w:t>
+      </w:r>
+      <w:r>
+        <w:rPr>
+          <w:rFonts w:ascii="Consolas" w:eastAsiaTheme="minorHAnsi" w:hAnsi="Consolas" w:cs="Consolas"/>
+          <w:sz w:val="20"/>
+          <w:szCs w:val="20"/>
+        </w:rPr>
+        <w:t xml:space="preserve"> </w:t>
+      </w:r>
+      <w:r>
+        <w:rPr>
+          <w:rFonts w:ascii="Consolas" w:eastAsiaTheme="minorHAnsi" w:hAnsi="Consolas" w:cs="Consolas"/>
+          <w:sz w:val="20"/>
+          <w:szCs w:val="20"/>
+        </w:rPr>
+        <w:t>이차원</w:t>
+      </w:r>
+      <w:r>
+        <w:rPr>
+          <w:rFonts w:ascii="Consolas" w:eastAsiaTheme="minorHAnsi" w:hAnsi="Consolas" w:cs="Consolas"/>
+          <w:sz w:val="20"/>
+          <w:szCs w:val="20"/>
+        </w:rPr>
+        <w:t xml:space="preserve"> </w:t>
+      </w:r>
+      <w:r>
+        <w:rPr>
+          <w:rFonts w:ascii="Consolas" w:eastAsiaTheme="minorHAnsi" w:hAnsi="Consolas" w:cs="Consolas"/>
+          <w:sz w:val="20"/>
+          <w:szCs w:val="20"/>
+        </w:rPr>
+        <w:t>배열을</w:t>
+      </w:r>
+      <w:r>
+        <w:rPr>
+          <w:rFonts w:ascii="Consolas" w:eastAsiaTheme="minorHAnsi" w:hAnsi="Consolas" w:cs="Consolas"/>
+          <w:sz w:val="20"/>
+          <w:szCs w:val="20"/>
+        </w:rPr>
+        <w:t xml:space="preserve"> </w:t>
+      </w:r>
+      <w:r>
+        <w:rPr>
+          <w:rFonts w:ascii="Consolas" w:eastAsiaTheme="minorHAnsi" w:hAnsi="Consolas" w:cs="Consolas"/>
+          <w:sz w:val="20"/>
+          <w:szCs w:val="20"/>
+        </w:rPr>
+        <w:t>선언합니다</w:t>
+      </w:r>
+      <w:r>
+        <w:rPr>
+          <w:rFonts w:ascii="Consolas" w:eastAsiaTheme="minorHAnsi" w:hAnsi="Consolas" w:cs="Consolas"/>
+          <w:sz w:val="20"/>
+          <w:szCs w:val="20"/>
+        </w:rPr>
+        <w:t>.</w:t>
+      </w:r>
+    </w:p>
+    <w:p>
+      <w:pPr>
+        <w:spacing w:after="0"/>
+        <w:rPr>
+          <w:rFonts w:ascii="Consolas" w:eastAsiaTheme="minorHAnsi" w:hAnsi="Consolas" w:cs="Consolas" w:hint="eastAsia"/>
+          <w:sz w:val="20"/>
+          <w:szCs w:val="20"/>
+        </w:rPr>
+      </w:pPr>
+    </w:p>
+    <w:p>
+      <w:pPr>
+        <w:rPr>
+          <w:rFonts w:eastAsiaTheme="minorHAnsi"/>
+          <w:sz w:val="20"/>
+          <w:szCs w:val="20"/>
+        </w:rPr>
+      </w:pPr>
+      <w:r>
+        <w:rPr>
+          <w:rFonts w:eastAsiaTheme="minorHAnsi" w:hint="eastAsia"/>
+          <w:sz w:val="20"/>
+          <w:szCs w:val="20"/>
+        </w:rPr>
+        <w:t>위 코드에서 주석이 과연 필요한가? 주석에 있는 정보는 이미 코드에 다 나와있다.</w:t>
+      </w:r>
+      <w:r>
+        <w:rPr>
+          <w:rFonts w:eastAsiaTheme="minorHAnsi" w:hint="eastAsia"/>
+          <w:sz w:val="20"/>
+          <w:szCs w:val="20"/>
+        </w:rPr>
+        <w:t xml:space="preserve"> </w:t>
+      </w:r>
+      <w:r>
+        <w:rPr>
+          <w:rFonts w:eastAsiaTheme="minorHAnsi"/>
+          <w:sz w:val="20"/>
+          <w:szCs w:val="20"/>
+        </w:rPr>
+        <w:t>board</w:t>
+      </w:r>
+      <w:r>
+        <w:rPr>
+          <w:rFonts w:eastAsiaTheme="minorHAnsi" w:hint="eastAsia"/>
+          <w:sz w:val="20"/>
+          <w:szCs w:val="20"/>
+        </w:rPr>
+        <w:t>는 누가 봐도 보드를 저장할 것</w:t>
+      </w:r>
+      <w:r>
+        <w:rPr>
+          <w:rFonts w:eastAsiaTheme="minorHAnsi" w:hint="eastAsia"/>
+          <w:sz w:val="20"/>
+          <w:szCs w:val="20"/>
+        </w:rPr>
+        <w:t>이라 예상할 수 있으며</w:t>
+      </w:r>
+      <w:r>
+        <w:rPr>
+          <w:rFonts w:eastAsiaTheme="minorHAnsi" w:hint="eastAsia"/>
+          <w:sz w:val="20"/>
+          <w:szCs w:val="20"/>
+        </w:rPr>
+        <w:t xml:space="preserve">, </w:t>
+      </w:r>
+      <w:r>
+        <w:rPr>
+          <w:rFonts w:eastAsiaTheme="minorHAnsi" w:hint="eastAsia"/>
+          <w:sz w:val="20"/>
+          <w:szCs w:val="20"/>
+        </w:rPr>
+        <w:t xml:space="preserve">이중 포인터인 것도 변수의 선언에서 바로 알 수 있다. 심지어 </w:t>
+      </w:r>
+      <w:r>
+        <w:rPr>
+          <w:rFonts w:eastAsiaTheme="minorHAnsi"/>
+          <w:sz w:val="20"/>
+          <w:szCs w:val="20"/>
+        </w:rPr>
+        <w:t>board</w:t>
+      </w:r>
+      <w:r>
+        <w:rPr>
+          <w:rFonts w:eastAsiaTheme="minorHAnsi" w:hint="eastAsia"/>
+          <w:sz w:val="20"/>
+          <w:szCs w:val="20"/>
+        </w:rPr>
+        <w:t>는 이차원 배열</w:t>
+      </w:r>
+      <w:r>
+        <w:rPr>
+          <w:rFonts w:eastAsiaTheme="minorHAnsi" w:hint="eastAsia"/>
+          <w:sz w:val="20"/>
+          <w:szCs w:val="20"/>
+        </w:rPr>
+        <w:t xml:space="preserve">이 아니라 할당된 메모리를 가리키는 이중 포인터를 이차원 배열처럼 쓰는 것이므로 거짓말까지 한다. </w:t>
+      </w:r>
+      <w:r>
+        <w:rPr>
+          <w:rFonts w:eastAsiaTheme="minorHAnsi" w:hint="eastAsia"/>
+          <w:sz w:val="20"/>
+          <w:szCs w:val="20"/>
+        </w:rPr>
+        <w:t>이 코드에 주석을 달아야 한다면 보드를 저장할 이차원 배열을 선언한다 따위의 동어반복이 아니라, 왜 이중 포인터</w:t>
+      </w:r>
+      <w:r>
+        <w:rPr>
+          <w:rFonts w:eastAsiaTheme="minorHAnsi" w:hint="eastAsia"/>
+          <w:sz w:val="20"/>
+          <w:szCs w:val="20"/>
+        </w:rPr>
+        <w:t xml:space="preserve">가 가리키는 메모리를 할당할 때 </w:t>
+      </w:r>
+      <w:r>
+        <w:rPr>
+          <w:rFonts w:eastAsiaTheme="minorHAnsi"/>
+          <w:sz w:val="20"/>
+          <w:szCs w:val="20"/>
+        </w:rPr>
+        <w:t>malloc</w:t>
+      </w:r>
+      <w:r>
+        <w:rPr>
+          <w:rFonts w:eastAsiaTheme="minorHAnsi" w:hint="eastAsia"/>
+          <w:sz w:val="20"/>
+          <w:szCs w:val="20"/>
+        </w:rPr>
+        <w:t xml:space="preserve">이 아닌 </w:t>
+      </w:r>
+      <w:proofErr w:type="spellStart"/>
+      <w:r>
+        <w:rPr>
+          <w:rFonts w:eastAsiaTheme="minorHAnsi"/>
+          <w:sz w:val="20"/>
+          <w:szCs w:val="20"/>
+        </w:rPr>
+        <w:t>calloc</w:t>
+      </w:r>
+      <w:proofErr w:type="spellEnd"/>
+      <w:r>
+        <w:rPr>
+          <w:rFonts w:eastAsiaTheme="minorHAnsi" w:hint="eastAsia"/>
+          <w:sz w:val="20"/>
+          <w:szCs w:val="20"/>
+        </w:rPr>
+        <w:t xml:space="preserve">을 사용했는지가 더 </w:t>
+      </w:r>
+      <w:proofErr w:type="spellStart"/>
+      <w:r>
+        <w:rPr>
+          <w:rFonts w:eastAsiaTheme="minorHAnsi" w:hint="eastAsia"/>
+          <w:sz w:val="20"/>
+          <w:szCs w:val="20"/>
+        </w:rPr>
+        <w:t>가치있는</w:t>
+      </w:r>
+      <w:proofErr w:type="spellEnd"/>
+      <w:r>
+        <w:rPr>
+          <w:rFonts w:eastAsiaTheme="minorHAnsi" w:hint="eastAsia"/>
+          <w:sz w:val="20"/>
+          <w:szCs w:val="20"/>
+        </w:rPr>
+        <w:t xml:space="preserve"> 정보일 것이다. 읽는 이 입장에서 메모리를 할당하며 모든 원소를 0으로 초기화하는 </w:t>
+      </w:r>
+      <w:r>
+        <w:rPr>
+          <w:rFonts w:eastAsiaTheme="minorHAnsi" w:hint="eastAsia"/>
+          <w:sz w:val="20"/>
+          <w:szCs w:val="20"/>
+        </w:rPr>
+        <w:t>이유는</w:t>
+      </w:r>
+      <w:r>
+        <w:rPr>
+          <w:rFonts w:eastAsiaTheme="minorHAnsi" w:hint="eastAsia"/>
+          <w:sz w:val="20"/>
+          <w:szCs w:val="20"/>
+        </w:rPr>
+        <w:t xml:space="preserve"> 당연하지 않은 사실이기 때문이다.</w:t>
+      </w:r>
+    </w:p>
+    <w:p>
+      <w:pPr>
+        <w:rPr>
+          <w:rFonts w:eastAsiaTheme="minorHAnsi"/>
+          <w:sz w:val="20"/>
+          <w:szCs w:val="20"/>
+        </w:rPr>
+      </w:pPr>
+      <w:r>
+        <w:rPr>
+          <w:rFonts w:eastAsiaTheme="minorHAnsi" w:hint="eastAsia"/>
+          <w:sz w:val="20"/>
+          <w:szCs w:val="20"/>
+        </w:rPr>
+        <w:t xml:space="preserve">다음은 </w:t>
+      </w:r>
+      <w:r>
+        <w:rPr>
+          <w:rFonts w:eastAsiaTheme="minorHAnsi" w:hint="eastAsia"/>
+          <w:sz w:val="20"/>
+          <w:szCs w:val="20"/>
+        </w:rPr>
+        <w:t>객체지향프로그래밍 과목에서 짰던</w:t>
+      </w:r>
+      <w:r>
+        <w:rPr>
+          <w:rFonts w:eastAsiaTheme="minorHAnsi" w:hint="eastAsia"/>
+          <w:sz w:val="20"/>
+          <w:szCs w:val="20"/>
+        </w:rPr>
+        <w:t xml:space="preserve">, 과목을 나타내는 클래스 </w:t>
+      </w:r>
+      <w:r>
+        <w:rPr>
+          <w:rFonts w:ascii="Consolas" w:eastAsiaTheme="minorHAnsi" w:hAnsi="Consolas" w:cs="Consolas"/>
+          <w:sz w:val="20"/>
+          <w:szCs w:val="20"/>
+        </w:rPr>
+        <w:t>Subject</w:t>
+      </w:r>
+      <w:r>
+        <w:rPr>
+          <w:rFonts w:eastAsiaTheme="minorHAnsi" w:hint="eastAsia"/>
+          <w:sz w:val="20"/>
+          <w:szCs w:val="20"/>
+        </w:rPr>
+        <w:t xml:space="preserve">의 메소드 </w:t>
+      </w:r>
+      <w:proofErr w:type="spellStart"/>
+      <w:r>
+        <w:rPr>
+          <w:rFonts w:eastAsiaTheme="minorHAnsi" w:hint="eastAsia"/>
+          <w:sz w:val="20"/>
+          <w:szCs w:val="20"/>
+        </w:rPr>
+        <w:t>선언부</w:t>
+      </w:r>
+      <w:proofErr w:type="spellEnd"/>
+      <w:r>
+        <w:rPr>
+          <w:rFonts w:eastAsiaTheme="minorHAnsi" w:hint="eastAsia"/>
+          <w:sz w:val="20"/>
+          <w:szCs w:val="20"/>
+        </w:rPr>
+        <w:t xml:space="preserve"> 중</w:t>
+      </w:r>
+      <w:r>
+        <w:rPr>
+          <w:rFonts w:eastAsiaTheme="minorHAnsi" w:hint="eastAsia"/>
+          <w:sz w:val="20"/>
+          <w:szCs w:val="20"/>
+        </w:rPr>
+        <w:t>일부이다.</w:t>
+      </w:r>
+    </w:p>
+    <w:p>
+      <w:pPr>
+        <w:spacing w:after="0"/>
+        <w:ind w:leftChars="200" w:left="440"/>
+        <w:rPr>
+          <w:rFonts w:ascii="Consolas" w:eastAsiaTheme="minorHAnsi" w:hAnsi="Consolas" w:cs="Consolas"/>
+          <w:sz w:val="20"/>
+          <w:szCs w:val="20"/>
+        </w:rPr>
+      </w:pPr>
+      <w:proofErr w:type="spellStart"/>
+      <w:r>
+        <w:rPr>
+          <w:rFonts w:ascii="Consolas" w:eastAsiaTheme="minorHAnsi" w:hAnsi="Consolas" w:cs="Consolas"/>
+          <w:sz w:val="20"/>
+          <w:szCs w:val="20"/>
+        </w:rPr>
+        <w:t>QString</w:t>
+      </w:r>
+      <w:proofErr w:type="spellEnd"/>
+      <w:r>
+        <w:rPr>
+          <w:rFonts w:ascii="Consolas" w:eastAsiaTheme="minorHAnsi" w:hAnsi="Consolas" w:cs="Consolas"/>
+          <w:sz w:val="20"/>
+          <w:szCs w:val="20"/>
+        </w:rPr>
+        <w:t xml:space="preserve"> name(void) </w:t>
+      </w:r>
+      <w:proofErr w:type="gramStart"/>
+      <w:r>
+        <w:rPr>
+          <w:rFonts w:ascii="Consolas" w:eastAsiaTheme="minorHAnsi" w:hAnsi="Consolas" w:cs="Consolas"/>
+          <w:sz w:val="20"/>
+          <w:szCs w:val="20"/>
+        </w:rPr>
+        <w:t>const;</w:t>
+      </w:r>
+      <w:proofErr w:type="gramEnd"/>
+    </w:p>
+    <w:p>
+      <w:pPr>
+        <w:spacing w:after="0"/>
+        <w:ind w:leftChars="200" w:left="440"/>
+        <w:rPr>
+          <w:rFonts w:ascii="Consolas" w:eastAsiaTheme="minorHAnsi" w:hAnsi="Consolas" w:cs="Consolas"/>
+          <w:sz w:val="20"/>
+          <w:szCs w:val="20"/>
+        </w:rPr>
+      </w:pPr>
+      <w:r>
+        <w:rPr>
+          <w:rFonts w:ascii="Consolas" w:eastAsiaTheme="minorHAnsi" w:hAnsi="Consolas" w:cs="Consolas"/>
+          <w:sz w:val="20"/>
+          <w:szCs w:val="20"/>
+        </w:rPr>
+        <w:t>//</w:t>
+      </w:r>
+      <w:r>
+        <w:rPr>
+          <w:rFonts w:ascii="Consolas" w:eastAsiaTheme="minorHAnsi" w:hAnsi="Consolas" w:cs="Consolas"/>
+          <w:sz w:val="20"/>
+          <w:szCs w:val="20"/>
+        </w:rPr>
+        <w:t>과목의</w:t>
+      </w:r>
+      <w:r>
+        <w:rPr>
+          <w:rFonts w:ascii="Consolas" w:eastAsiaTheme="minorHAnsi" w:hAnsi="Consolas" w:cs="Consolas"/>
+          <w:sz w:val="20"/>
+          <w:szCs w:val="20"/>
+        </w:rPr>
+        <w:t xml:space="preserve"> </w:t>
+      </w:r>
+      <w:r>
+        <w:rPr>
+          <w:rFonts w:ascii="Consolas" w:eastAsiaTheme="minorHAnsi" w:hAnsi="Consolas" w:cs="Consolas"/>
+          <w:sz w:val="20"/>
+          <w:szCs w:val="20"/>
+        </w:rPr>
+        <w:t>이름을</w:t>
+      </w:r>
+      <w:r>
+        <w:rPr>
+          <w:rFonts w:ascii="Consolas" w:eastAsiaTheme="minorHAnsi" w:hAnsi="Consolas" w:cs="Consolas"/>
+          <w:sz w:val="20"/>
+          <w:szCs w:val="20"/>
+        </w:rPr>
+        <w:t xml:space="preserve"> </w:t>
+      </w:r>
+      <w:r>
+        <w:rPr>
+          <w:rFonts w:ascii="Consolas" w:eastAsiaTheme="minorHAnsi" w:hAnsi="Consolas" w:cs="Consolas"/>
+          <w:sz w:val="20"/>
+          <w:szCs w:val="20"/>
+        </w:rPr>
+        <w:t>반환하는</w:t>
+      </w:r>
+      <w:r>
+        <w:rPr>
+          <w:rFonts w:ascii="Consolas" w:eastAsiaTheme="minorHAnsi" w:hAnsi="Consolas" w:cs="Consolas"/>
+          <w:sz w:val="20"/>
+          <w:szCs w:val="20"/>
+        </w:rPr>
+        <w:t xml:space="preserve"> </w:t>
+      </w:r>
+      <w:r>
+        <w:rPr>
+          <w:rFonts w:ascii="Consolas" w:eastAsiaTheme="minorHAnsi" w:hAnsi="Consolas" w:cs="Consolas"/>
+          <w:sz w:val="20"/>
+          <w:szCs w:val="20"/>
+        </w:rPr>
+        <w:t>함수입니다</w:t>
+      </w:r>
+      <w:r>
+        <w:rPr>
+          <w:rFonts w:ascii="Consolas" w:eastAsiaTheme="minorHAnsi" w:hAnsi="Consolas" w:cs="Consolas"/>
+          <w:sz w:val="20"/>
+          <w:szCs w:val="20"/>
+        </w:rPr>
+        <w:t>.</w:t>
+      </w:r>
+    </w:p>
+    <w:p>
+      <w:pPr>
+        <w:spacing w:after="0"/>
+        <w:ind w:leftChars="200" w:left="440"/>
+        <w:rPr>
+          <w:rFonts w:ascii="Consolas" w:eastAsiaTheme="minorHAnsi" w:hAnsi="Consolas" w:cs="Consolas"/>
+          <w:sz w:val="20"/>
+          <w:szCs w:val="20"/>
+        </w:rPr>
+      </w:pPr>
+      <w:proofErr w:type="spellStart"/>
+      <w:r>
+        <w:rPr>
+          <w:rFonts w:ascii="Consolas" w:eastAsiaTheme="minorHAnsi" w:hAnsi="Consolas" w:cs="Consolas"/>
+          <w:sz w:val="20"/>
+          <w:szCs w:val="20"/>
+        </w:rPr>
+        <w:t>QString</w:t>
+      </w:r>
+      <w:proofErr w:type="spellEnd"/>
+      <w:r>
+        <w:rPr>
+          <w:rFonts w:ascii="Consolas" w:eastAsiaTheme="minorHAnsi" w:hAnsi="Consolas" w:cs="Consolas"/>
+          <w:sz w:val="20"/>
+          <w:szCs w:val="20"/>
+        </w:rPr>
+        <w:t xml:space="preserve"> location(void) </w:t>
+      </w:r>
+      <w:proofErr w:type="gramStart"/>
+      <w:r>
+        <w:rPr>
+          <w:rFonts w:ascii="Consolas" w:eastAsiaTheme="minorHAnsi" w:hAnsi="Consolas" w:cs="Consolas"/>
+          <w:sz w:val="20"/>
+          <w:szCs w:val="20"/>
+        </w:rPr>
+        <w:t>const;</w:t>
+      </w:r>
+      <w:proofErr w:type="gramEnd"/>
+    </w:p>
+    <w:p>
+      <w:pPr>
+        <w:spacing w:after="0"/>
+        <w:ind w:leftChars="200" w:left="440"/>
+        <w:rPr>
+          <w:rFonts w:ascii="Consolas" w:eastAsiaTheme="minorHAnsi" w:hAnsi="Consolas" w:cs="Consolas"/>
+          <w:sz w:val="20"/>
+          <w:szCs w:val="20"/>
+        </w:rPr>
+      </w:pPr>
+      <w:r>
+        <w:rPr>
+          <w:rFonts w:ascii="Consolas" w:eastAsiaTheme="minorHAnsi" w:hAnsi="Consolas" w:cs="Consolas"/>
+          <w:sz w:val="20"/>
+          <w:szCs w:val="20"/>
+        </w:rPr>
+        <w:t>//</w:t>
+      </w:r>
+      <w:r>
+        <w:rPr>
+          <w:rFonts w:ascii="Consolas" w:eastAsiaTheme="minorHAnsi" w:hAnsi="Consolas" w:cs="Consolas"/>
+          <w:sz w:val="20"/>
+          <w:szCs w:val="20"/>
+        </w:rPr>
+        <w:t>과목의</w:t>
+      </w:r>
+      <w:r>
+        <w:rPr>
+          <w:rFonts w:ascii="Consolas" w:eastAsiaTheme="minorHAnsi" w:hAnsi="Consolas" w:cs="Consolas"/>
+          <w:sz w:val="20"/>
+          <w:szCs w:val="20"/>
+        </w:rPr>
+        <w:t xml:space="preserve"> </w:t>
+      </w:r>
+      <w:r>
+        <w:rPr>
+          <w:rFonts w:ascii="Consolas" w:eastAsiaTheme="minorHAnsi" w:hAnsi="Consolas" w:cs="Consolas"/>
+          <w:sz w:val="20"/>
+          <w:szCs w:val="20"/>
+        </w:rPr>
+        <w:t>수업</w:t>
+      </w:r>
+      <w:r>
+        <w:rPr>
+          <w:rFonts w:ascii="Consolas" w:eastAsiaTheme="minorHAnsi" w:hAnsi="Consolas" w:cs="Consolas"/>
+          <w:sz w:val="20"/>
+          <w:szCs w:val="20"/>
+        </w:rPr>
+        <w:t xml:space="preserve"> </w:t>
+      </w:r>
+      <w:r>
+        <w:rPr>
+          <w:rFonts w:ascii="Consolas" w:eastAsiaTheme="minorHAnsi" w:hAnsi="Consolas" w:cs="Consolas"/>
+          <w:sz w:val="20"/>
+          <w:szCs w:val="20"/>
+        </w:rPr>
+        <w:t>장소를</w:t>
+      </w:r>
+      <w:r>
+        <w:rPr>
+          <w:rFonts w:ascii="Consolas" w:eastAsiaTheme="minorHAnsi" w:hAnsi="Consolas" w:cs="Consolas"/>
+          <w:sz w:val="20"/>
+          <w:szCs w:val="20"/>
+        </w:rPr>
+        <w:t xml:space="preserve"> </w:t>
+      </w:r>
+      <w:r>
+        <w:rPr>
+          <w:rFonts w:ascii="Consolas" w:eastAsiaTheme="minorHAnsi" w:hAnsi="Consolas" w:cs="Consolas"/>
+          <w:sz w:val="20"/>
+          <w:szCs w:val="20"/>
+        </w:rPr>
+        <w:t>반환하는</w:t>
+      </w:r>
+      <w:r>
+        <w:rPr>
+          <w:rFonts w:ascii="Consolas" w:eastAsiaTheme="minorHAnsi" w:hAnsi="Consolas" w:cs="Consolas"/>
+          <w:sz w:val="20"/>
+          <w:szCs w:val="20"/>
+        </w:rPr>
+        <w:t xml:space="preserve"> </w:t>
+      </w:r>
+      <w:r>
+        <w:rPr>
+          <w:rFonts w:ascii="Consolas" w:eastAsiaTheme="minorHAnsi" w:hAnsi="Consolas" w:cs="Consolas"/>
+          <w:sz w:val="20"/>
+          <w:szCs w:val="20"/>
+        </w:rPr>
+        <w:t>함수입니다</w:t>
+      </w:r>
+      <w:r>
+        <w:rPr>
+          <w:rFonts w:ascii="Consolas" w:eastAsiaTheme="minorHAnsi" w:hAnsi="Consolas" w:cs="Consolas"/>
+          <w:sz w:val="20"/>
+          <w:szCs w:val="20"/>
+        </w:rPr>
+        <w:t>.</w:t>
+      </w:r>
+    </w:p>
+    <w:p>
+      <w:pPr>
+        <w:rPr>
+          <w:rFonts w:eastAsiaTheme="minorHAnsi"/>
+          <w:sz w:val="20"/>
+          <w:szCs w:val="20"/>
+        </w:rPr>
+      </w:pPr>
+    </w:p>
+    <w:p>
+      <w:pPr>
+        <w:rPr>
+          <w:rFonts w:eastAsiaTheme="minorHAnsi"/>
+          <w:sz w:val="20"/>
+          <w:szCs w:val="20"/>
+        </w:rPr>
+      </w:pPr>
+      <w:r>
+        <w:rPr>
+          <w:rFonts w:ascii="Consolas" w:eastAsiaTheme="minorHAnsi" w:hAnsi="Consolas" w:cs="Consolas"/>
+          <w:sz w:val="20"/>
+          <w:szCs w:val="20"/>
+        </w:rPr>
+        <w:t>subject.name()</w:t>
+      </w:r>
+      <w:r>
+        <w:rPr>
+          <w:rFonts w:eastAsiaTheme="minorHAnsi" w:hint="eastAsia"/>
+          <w:sz w:val="20"/>
+          <w:szCs w:val="20"/>
+        </w:rPr>
+        <w:t xml:space="preserve">과 </w:t>
+      </w:r>
+      <w:proofErr w:type="spellStart"/>
+      <w:r>
+        <w:rPr>
+          <w:rFonts w:ascii="Consolas" w:eastAsiaTheme="minorHAnsi" w:hAnsi="Consolas" w:cs="Consolas"/>
+          <w:sz w:val="20"/>
+          <w:szCs w:val="20"/>
+        </w:rPr>
+        <w:t>subject.location</w:t>
+      </w:r>
+      <w:proofErr w:type="spellEnd"/>
+      <w:r>
+        <w:rPr>
+          <w:rFonts w:ascii="Consolas" w:eastAsiaTheme="minorHAnsi" w:hAnsi="Consolas" w:cs="Consolas"/>
+          <w:sz w:val="20"/>
+          <w:szCs w:val="20"/>
+        </w:rPr>
+        <w:t>()</w:t>
+      </w:r>
+      <w:r>
+        <w:rPr>
+          <w:rFonts w:eastAsiaTheme="minorHAnsi" w:hint="eastAsia"/>
+          <w:sz w:val="20"/>
+          <w:szCs w:val="20"/>
+        </w:rPr>
+        <w:t xml:space="preserve">의 </w:t>
+      </w:r>
+      <w:r>
+        <w:rPr>
+          <w:rFonts w:eastAsiaTheme="minorHAnsi" w:hint="eastAsia"/>
+          <w:sz w:val="20"/>
+          <w:szCs w:val="20"/>
+        </w:rPr>
+        <w:t>의미를 이해하는데 주석이 과연 필요할까</w:t>
+      </w:r>
+      <w:r>
+        <w:rPr>
+          <w:rFonts w:eastAsiaTheme="minorHAnsi" w:hint="eastAsia"/>
+          <w:sz w:val="20"/>
+          <w:szCs w:val="20"/>
+        </w:rPr>
+        <w:t xml:space="preserve">? 영어를 모르는 사람한테는 주석이 </w:t>
+      </w:r>
+      <w:r>
+        <w:rPr>
+          <w:rFonts w:eastAsiaTheme="minorHAnsi" w:hint="eastAsia"/>
+          <w:sz w:val="20"/>
+          <w:szCs w:val="20"/>
+        </w:rPr>
+        <w:t>유용할 수도 있겠다.</w:t>
+      </w:r>
+    </w:p>
+    <w:p>
+      <w:pPr>
+        <w:rPr>
+          <w:rFonts w:eastAsiaTheme="minorHAnsi"/>
+          <w:sz w:val="20"/>
+          <w:szCs w:val="20"/>
+        </w:rPr>
+      </w:pPr>
+    </w:p>
+    <w:p>
+      <w:pPr>
+        <w:rPr>
+          <w:rFonts w:eastAsiaTheme="minorHAnsi"/>
+          <w:b/>
+          <w:bCs/>
+          <w:sz w:val="20"/>
+          <w:szCs w:val="20"/>
+        </w:rPr>
+      </w:pPr>
+      <w:proofErr w:type="spellStart"/>
+      <w:r>
+        <w:rPr>
+          <w:rFonts w:eastAsiaTheme="minorHAnsi" w:hint="eastAsia"/>
+          <w:b/>
+          <w:bCs/>
+          <w:sz w:val="20"/>
+          <w:szCs w:val="20"/>
+        </w:rPr>
+        <w:t>클린</w:t>
+      </w:r>
+      <w:proofErr w:type="spellEnd"/>
+      <w:r>
+        <w:rPr>
+          <w:rFonts w:eastAsiaTheme="minorHAnsi" w:hint="eastAsia"/>
+          <w:b/>
+          <w:bCs/>
+          <w:sz w:val="20"/>
+          <w:szCs w:val="20"/>
+        </w:rPr>
+        <w:t xml:space="preserve"> 코드 챕터 7: 오류 처리</w:t>
+      </w:r>
+    </w:p>
+    <w:p>
+      <w:pPr>
+        <w:rPr>
+          <w:rFonts w:eastAsiaTheme="minorHAnsi" w:hint="eastAsia"/>
+          <w:sz w:val="20"/>
+          <w:szCs w:val="20"/>
+        </w:rPr>
+      </w:pPr>
+      <w:r>
+        <w:rPr>
+          <w:rFonts w:eastAsiaTheme="minorHAnsi" w:hint="eastAsia"/>
+          <w:sz w:val="20"/>
+          <w:szCs w:val="20"/>
+        </w:rPr>
+        <w:t xml:space="preserve">앞의 </w:t>
+      </w:r>
+      <w:r>
+        <w:rPr>
+          <w:rFonts w:eastAsiaTheme="minorHAnsi"/>
+          <w:sz w:val="20"/>
+          <w:szCs w:val="20"/>
+        </w:rPr>
+        <w:t>‘</w:t>
+      </w:r>
+      <w:r>
+        <w:rPr>
+          <w:rFonts w:eastAsiaTheme="minorHAnsi" w:hint="eastAsia"/>
+          <w:sz w:val="20"/>
+          <w:szCs w:val="20"/>
+        </w:rPr>
+        <w:t>주석</w:t>
+      </w:r>
+      <w:r>
+        <w:rPr>
+          <w:rFonts w:eastAsiaTheme="minorHAnsi"/>
+          <w:sz w:val="20"/>
+          <w:szCs w:val="20"/>
+        </w:rPr>
+        <w:t>’</w:t>
+      </w:r>
+      <w:r>
+        <w:rPr>
+          <w:rFonts w:eastAsiaTheme="minorHAnsi" w:hint="eastAsia"/>
+          <w:sz w:val="20"/>
+          <w:szCs w:val="20"/>
+        </w:rPr>
+        <w:t xml:space="preserve"> 챕터가 내가 </w:t>
+      </w:r>
+      <w:r>
+        <w:rPr>
+          <w:rFonts w:eastAsiaTheme="minorHAnsi" w:hint="eastAsia"/>
+          <w:sz w:val="20"/>
+          <w:szCs w:val="20"/>
+        </w:rPr>
+        <w:t>이미 가지고있던 직관에 대치돼서 받아들이기 힘들었다면, 오류 처리 챕터는 오류 처리를 해본 적이 없어</w:t>
+      </w:r>
+      <w:r>
+        <w:rPr>
+          <w:rFonts w:eastAsiaTheme="minorHAnsi" w:hint="eastAsia"/>
+          <w:sz w:val="20"/>
+          <w:szCs w:val="20"/>
+        </w:rPr>
+        <w:t xml:space="preserve">서 이해하기 힘들었던 챕터였다. 솔직히 말해서, 나는 아직도 왜 예외를 사용하고 </w:t>
+      </w:r>
+      <w:r>
+        <w:rPr>
+          <w:rFonts w:eastAsiaTheme="minorHAnsi"/>
+          <w:sz w:val="20"/>
+          <w:szCs w:val="20"/>
+        </w:rPr>
+        <w:t>Try-Catch</w:t>
+      </w:r>
+      <w:r>
+        <w:rPr>
+          <w:rFonts w:eastAsiaTheme="minorHAnsi" w:hint="eastAsia"/>
+          <w:sz w:val="20"/>
+          <w:szCs w:val="20"/>
+        </w:rPr>
+        <w:t>문을 사용하는지 완전히 이해하지</w:t>
+      </w:r>
+      <w:r>
+        <w:rPr>
+          <w:rFonts w:eastAsiaTheme="minorHAnsi" w:hint="eastAsia"/>
+          <w:sz w:val="20"/>
+          <w:szCs w:val="20"/>
+        </w:rPr>
+        <w:t xml:space="preserve"> 못했</w:t>
+      </w:r>
+      <w:r>
+        <w:rPr>
+          <w:rFonts w:eastAsiaTheme="minorHAnsi" w:hint="eastAsia"/>
+          <w:sz w:val="20"/>
+          <w:szCs w:val="20"/>
+        </w:rPr>
+        <w:t xml:space="preserve">으며, </w:t>
+      </w:r>
+      <w:r>
+        <w:rPr>
+          <w:rFonts w:eastAsiaTheme="minorHAnsi" w:hint="eastAsia"/>
+          <w:sz w:val="20"/>
+          <w:szCs w:val="20"/>
+        </w:rPr>
+        <w:t>저자가 제안하는 몇 가지 권고사항들에 대해서도 왜 그래야 하는지 완벽히 이해하진 못했</w:t>
+      </w:r>
+      <w:r>
+        <w:rPr>
+          <w:rFonts w:eastAsiaTheme="minorHAnsi" w:hint="eastAsia"/>
+          <w:sz w:val="20"/>
+          <w:szCs w:val="20"/>
+        </w:rPr>
+        <w:t>다.</w:t>
+      </w:r>
+    </w:p>
+    <w:p>
+      <w:pPr>
+        <w:rPr>
+          <w:rFonts w:eastAsiaTheme="minorHAnsi"/>
+          <w:sz w:val="20"/>
+          <w:szCs w:val="20"/>
+        </w:rPr>
+      </w:pPr>
+      <w:r>
+        <w:rPr>
+          <w:rFonts w:eastAsiaTheme="minorHAnsi" w:hint="eastAsia"/>
+          <w:sz w:val="20"/>
+          <w:szCs w:val="20"/>
+        </w:rPr>
+        <w:t xml:space="preserve">어찌되었든 </w:t>
+      </w:r>
+      <w:r>
+        <w:rPr>
+          <w:rFonts w:eastAsiaTheme="minorHAnsi" w:hint="eastAsia"/>
+          <w:sz w:val="20"/>
+          <w:szCs w:val="20"/>
+        </w:rPr>
+        <w:t>저자는 오류 처리에 전통적인 (그리고 낡은)</w:t>
+      </w:r>
+      <w:r>
+        <w:rPr>
+          <w:rFonts w:eastAsiaTheme="minorHAnsi" w:hint="eastAsia"/>
+          <w:sz w:val="20"/>
+          <w:szCs w:val="20"/>
+        </w:rPr>
+        <w:t xml:space="preserve"> </w:t>
+      </w:r>
+      <w:r>
+        <w:rPr>
+          <w:rFonts w:eastAsiaTheme="minorHAnsi"/>
+          <w:sz w:val="20"/>
+          <w:szCs w:val="20"/>
+        </w:rPr>
+        <w:t>C</w:t>
+      </w:r>
+      <w:r>
+        <w:rPr>
+          <w:rFonts w:eastAsiaTheme="minorHAnsi" w:hint="eastAsia"/>
+          <w:sz w:val="20"/>
+          <w:szCs w:val="20"/>
+        </w:rPr>
+        <w:t xml:space="preserve"> 식의 오류 코드 반환이나 플래그 설정 등의 방식을 쓰지 말라고 주문한다. </w:t>
+      </w:r>
+      <w:r>
+        <w:rPr>
+          <w:rFonts w:eastAsiaTheme="minorHAnsi" w:hint="eastAsia"/>
+          <w:sz w:val="20"/>
+          <w:szCs w:val="20"/>
+        </w:rPr>
+        <w:t xml:space="preserve">오류 처리 코드는 함수의 </w:t>
+      </w:r>
+      <w:proofErr w:type="spellStart"/>
+      <w:r>
+        <w:rPr>
+          <w:rFonts w:eastAsiaTheme="minorHAnsi" w:hint="eastAsia"/>
+          <w:sz w:val="20"/>
+          <w:szCs w:val="20"/>
+        </w:rPr>
+        <w:t>반환값을</w:t>
+      </w:r>
+      <w:proofErr w:type="spellEnd"/>
+      <w:r>
+        <w:rPr>
+          <w:rFonts w:eastAsiaTheme="minorHAnsi" w:hint="eastAsia"/>
+          <w:sz w:val="20"/>
+          <w:szCs w:val="20"/>
+        </w:rPr>
+        <w:t xml:space="preserve"> 바로 확인해야 해 비즈니스 논리와 오류 처리 과정이 뒤섞인다는 것이 그 이유이다. </w:t>
+      </w:r>
+      <w:r>
+        <w:rPr>
+          <w:rFonts w:eastAsiaTheme="minorHAnsi" w:hint="eastAsia"/>
+          <w:sz w:val="20"/>
+          <w:szCs w:val="20"/>
+        </w:rPr>
+        <w:t xml:space="preserve">확실히 </w:t>
+      </w:r>
+      <w:r>
+        <w:rPr>
+          <w:rFonts w:eastAsiaTheme="minorHAnsi"/>
+          <w:sz w:val="20"/>
+          <w:szCs w:val="20"/>
+        </w:rPr>
+        <w:t>Try-Catch</w:t>
+      </w:r>
+      <w:r>
+        <w:rPr>
+          <w:rFonts w:eastAsiaTheme="minorHAnsi" w:hint="eastAsia"/>
+          <w:sz w:val="20"/>
+          <w:szCs w:val="20"/>
+        </w:rPr>
+        <w:t xml:space="preserve">문은 </w:t>
+      </w:r>
+      <w:r>
+        <w:rPr>
+          <w:rFonts w:eastAsiaTheme="minorHAnsi"/>
+          <w:sz w:val="20"/>
+          <w:szCs w:val="20"/>
+        </w:rPr>
+        <w:t>If</w:t>
+      </w:r>
+      <w:proofErr w:type="spellStart"/>
+      <w:r>
+        <w:rPr>
+          <w:rFonts w:eastAsiaTheme="minorHAnsi" w:hint="eastAsia"/>
+          <w:sz w:val="20"/>
+          <w:szCs w:val="20"/>
+        </w:rPr>
+        <w:t>를</w:t>
+      </w:r>
+      <w:proofErr w:type="spellEnd"/>
+      <w:r>
+        <w:rPr>
+          <w:rFonts w:eastAsiaTheme="minorHAnsi" w:hint="eastAsia"/>
+          <w:sz w:val="20"/>
+          <w:szCs w:val="20"/>
+        </w:rPr>
+        <w:t xml:space="preserve"> 통해 바로 </w:t>
+      </w:r>
+      <w:proofErr w:type="spellStart"/>
+      <w:r>
+        <w:rPr>
+          <w:rFonts w:eastAsiaTheme="minorHAnsi" w:hint="eastAsia"/>
+          <w:sz w:val="20"/>
+          <w:szCs w:val="20"/>
+        </w:rPr>
+        <w:t>반환값을</w:t>
+      </w:r>
+      <w:proofErr w:type="spellEnd"/>
+      <w:r>
+        <w:rPr>
+          <w:rFonts w:eastAsiaTheme="minorHAnsi" w:hint="eastAsia"/>
+          <w:sz w:val="20"/>
+          <w:szCs w:val="20"/>
+        </w:rPr>
+        <w:t xml:space="preserve"> 확인하는 것에 비해 가독성이 좋긴 하지만, 예외를 사용하는 이유로는 살짝 부족한 감이 있다. </w:t>
+      </w:r>
+    </w:p>
+    <w:p>
+      <w:pPr>
+        <w:rPr>
+          <w:rFonts w:eastAsiaTheme="minorHAnsi"/>
+          <w:sz w:val="20"/>
+          <w:szCs w:val="20"/>
+        </w:rPr>
+      </w:pPr>
+      <w:r>
+        <w:rPr>
+          <w:rFonts w:eastAsiaTheme="minorHAnsi" w:hint="eastAsia"/>
+          <w:sz w:val="20"/>
+          <w:szCs w:val="20"/>
+        </w:rPr>
+        <w:t xml:space="preserve">저자는 이에 만족하지 않고, 예외를 던지기보다는 특수 사례 패턴을 사용하여 특수한 사례를 </w:t>
+      </w:r>
+      <w:r>
+        <w:rPr>
+          <w:rFonts w:eastAsiaTheme="minorHAnsi" w:hint="eastAsia"/>
+          <w:sz w:val="20"/>
+          <w:szCs w:val="20"/>
+        </w:rPr>
+        <w:t xml:space="preserve">일반적인 사례의 일종으로 </w:t>
+      </w:r>
+      <w:proofErr w:type="spellStart"/>
+      <w:r>
+        <w:rPr>
+          <w:rFonts w:eastAsiaTheme="minorHAnsi" w:hint="eastAsia"/>
+          <w:sz w:val="20"/>
+          <w:szCs w:val="20"/>
+        </w:rPr>
+        <w:t>캡슐화하여</w:t>
+      </w:r>
+      <w:proofErr w:type="spellEnd"/>
+      <w:r>
+        <w:rPr>
+          <w:rFonts w:eastAsiaTheme="minorHAnsi" w:hint="eastAsia"/>
+          <w:sz w:val="20"/>
+          <w:szCs w:val="20"/>
+        </w:rPr>
+        <w:t xml:space="preserve"> 그 </w:t>
+      </w:r>
+      <w:proofErr w:type="spellStart"/>
+      <w:r>
+        <w:rPr>
+          <w:rFonts w:eastAsiaTheme="minorHAnsi" w:hint="eastAsia"/>
+          <w:sz w:val="20"/>
+          <w:szCs w:val="20"/>
+        </w:rPr>
+        <w:t>캡슐화된</w:t>
+      </w:r>
+      <w:proofErr w:type="spellEnd"/>
+      <w:r>
+        <w:rPr>
+          <w:rFonts w:eastAsiaTheme="minorHAnsi" w:hint="eastAsia"/>
+          <w:sz w:val="20"/>
+          <w:szCs w:val="20"/>
+        </w:rPr>
+        <w:t xml:space="preserve"> 객체를 반환할 것을 권장한다.</w:t>
+      </w:r>
+      <w:r>
+        <w:rPr>
+          <w:rFonts w:eastAsiaTheme="minorHAnsi" w:hint="eastAsia"/>
+          <w:sz w:val="20"/>
+          <w:szCs w:val="20"/>
+        </w:rPr>
+        <w:t xml:space="preserve"> 이의 일환으로, </w:t>
+      </w:r>
+      <w:r>
+        <w:rPr>
+          <w:rFonts w:eastAsiaTheme="minorHAnsi" w:hint="eastAsia"/>
+          <w:sz w:val="20"/>
+          <w:szCs w:val="20"/>
+        </w:rPr>
+        <w:lastRenderedPageBreak/>
+        <w:t xml:space="preserve">저자는 </w:t>
+      </w:r>
+      <w:r>
+        <w:rPr>
+          <w:rFonts w:eastAsiaTheme="minorHAnsi"/>
+          <w:sz w:val="20"/>
+          <w:szCs w:val="20"/>
+        </w:rPr>
+        <w:t>null</w:t>
+      </w:r>
+      <w:r>
+        <w:rPr>
+          <w:rFonts w:eastAsiaTheme="minorHAnsi" w:hint="eastAsia"/>
+          <w:sz w:val="20"/>
+          <w:szCs w:val="20"/>
+        </w:rPr>
+        <w:t xml:space="preserve">을 메서드나 함수의 </w:t>
+      </w:r>
+      <w:proofErr w:type="spellStart"/>
+      <w:r>
+        <w:rPr>
+          <w:rFonts w:eastAsiaTheme="minorHAnsi" w:hint="eastAsia"/>
+          <w:sz w:val="20"/>
+          <w:szCs w:val="20"/>
+        </w:rPr>
+        <w:t>반환값으로</w:t>
+      </w:r>
+      <w:proofErr w:type="spellEnd"/>
+      <w:r>
+        <w:rPr>
+          <w:rFonts w:eastAsiaTheme="minorHAnsi" w:hint="eastAsia"/>
+          <w:sz w:val="20"/>
+          <w:szCs w:val="20"/>
+        </w:rPr>
+        <w:t xml:space="preserve"> 사용하지 말</w:t>
+      </w:r>
+      <w:r>
+        <w:rPr>
+          <w:rFonts w:eastAsiaTheme="minorHAnsi" w:hint="eastAsia"/>
+          <w:sz w:val="20"/>
+          <w:szCs w:val="20"/>
+        </w:rPr>
+        <w:t xml:space="preserve"> 것을 강하게 주장한다. </w:t>
+      </w:r>
+      <w:proofErr w:type="spellStart"/>
+      <w:r>
+        <w:rPr>
+          <w:rFonts w:eastAsiaTheme="minorHAnsi" w:hint="eastAsia"/>
+          <w:sz w:val="20"/>
+          <w:szCs w:val="20"/>
+        </w:rPr>
+        <w:t>무언가가</w:t>
+      </w:r>
+      <w:proofErr w:type="spellEnd"/>
+      <w:r>
+        <w:rPr>
+          <w:rFonts w:eastAsiaTheme="minorHAnsi" w:hint="eastAsia"/>
+          <w:sz w:val="20"/>
+          <w:szCs w:val="20"/>
+        </w:rPr>
+        <w:t xml:space="preserve"> 없거나 찾지 못했음을 의미하기 위해 </w:t>
+      </w:r>
+      <w:r>
+        <w:rPr>
+          <w:rFonts w:eastAsiaTheme="minorHAnsi"/>
+          <w:sz w:val="20"/>
+          <w:szCs w:val="20"/>
+        </w:rPr>
+        <w:t>null</w:t>
+      </w:r>
+      <w:r>
+        <w:rPr>
+          <w:rFonts w:eastAsiaTheme="minorHAnsi" w:hint="eastAsia"/>
+          <w:sz w:val="20"/>
+          <w:szCs w:val="20"/>
+        </w:rPr>
+        <w:t xml:space="preserve">을 반환하는 것은 </w:t>
+      </w:r>
+      <w:r>
+        <w:rPr>
+          <w:rFonts w:eastAsiaTheme="minorHAnsi" w:hint="eastAsia"/>
+          <w:sz w:val="20"/>
+          <w:szCs w:val="20"/>
+        </w:rPr>
+        <w:t xml:space="preserve">호출자에게 </w:t>
+      </w:r>
+      <w:proofErr w:type="spellStart"/>
+      <w:r>
+        <w:rPr>
+          <w:rFonts w:eastAsiaTheme="minorHAnsi" w:hint="eastAsia"/>
+          <w:sz w:val="20"/>
+          <w:szCs w:val="20"/>
+        </w:rPr>
+        <w:t>반환값을</w:t>
+      </w:r>
+      <w:proofErr w:type="spellEnd"/>
+      <w:r>
+        <w:rPr>
+          <w:rFonts w:eastAsiaTheme="minorHAnsi" w:hint="eastAsia"/>
+          <w:sz w:val="20"/>
+          <w:szCs w:val="20"/>
+        </w:rPr>
+        <w:t xml:space="preserve"> 검사할 것을 강제하여 오류 처리 논리와 비즈니스 논리를 뒤섞어버</w:t>
+      </w:r>
+      <w:r>
+        <w:rPr>
+          <w:rFonts w:eastAsiaTheme="minorHAnsi" w:hint="eastAsia"/>
+          <w:sz w:val="20"/>
+          <w:szCs w:val="20"/>
+        </w:rPr>
+        <w:t>리고 검사를 깜빡했을 경우 치명적인 결과를 낳는</w:t>
+      </w:r>
+      <w:r>
+        <w:rPr>
+          <w:rFonts w:eastAsiaTheme="minorHAnsi" w:hint="eastAsia"/>
+          <w:sz w:val="20"/>
+          <w:szCs w:val="20"/>
+        </w:rPr>
+        <w:t xml:space="preserve">다. </w:t>
+      </w:r>
+      <w:r>
+        <w:rPr>
+          <w:rFonts w:eastAsiaTheme="minorHAnsi" w:hint="eastAsia"/>
+          <w:sz w:val="20"/>
+          <w:szCs w:val="20"/>
+        </w:rPr>
+        <w:t xml:space="preserve">때문에, </w:t>
+      </w:r>
+      <w:r>
+        <w:rPr>
+          <w:rFonts w:eastAsiaTheme="minorHAnsi"/>
+          <w:sz w:val="20"/>
+          <w:szCs w:val="20"/>
+        </w:rPr>
+        <w:t>n</w:t>
+      </w:r>
+      <w:r>
+        <w:rPr>
+          <w:rFonts w:eastAsiaTheme="minorHAnsi"/>
+          <w:sz w:val="20"/>
+          <w:szCs w:val="20"/>
+        </w:rPr>
+        <w:t>ull</w:t>
+      </w:r>
+      <w:r>
+        <w:rPr>
+          <w:rFonts w:eastAsiaTheme="minorHAnsi" w:hint="eastAsia"/>
+          <w:sz w:val="20"/>
+          <w:szCs w:val="20"/>
+        </w:rPr>
+        <w:t xml:space="preserve">을 반환할 상황에는 </w:t>
+      </w:r>
+      <w:r>
+        <w:rPr>
+          <w:rFonts w:eastAsiaTheme="minorHAnsi" w:hint="eastAsia"/>
+          <w:sz w:val="20"/>
+          <w:szCs w:val="20"/>
+        </w:rPr>
+        <w:t>그 상황을 나타내는 더 특수한 객체를 반환할 것을 권한다. 대수적 데이터 타입을 지원</w:t>
+      </w:r>
+      <w:r>
+        <w:rPr>
+          <w:rFonts w:eastAsiaTheme="minorHAnsi" w:hint="eastAsia"/>
+          <w:sz w:val="20"/>
+          <w:szCs w:val="20"/>
+        </w:rPr>
+        <w:t>하는 언어에서는</w:t>
+      </w:r>
+      <w:r>
+        <w:rPr>
+          <w:rFonts w:eastAsiaTheme="minorHAnsi"/>
+          <w:sz w:val="20"/>
+          <w:szCs w:val="20"/>
+        </w:rPr>
+        <w:t xml:space="preserve"> null </w:t>
+      </w:r>
+      <w:r>
+        <w:rPr>
+          <w:rFonts w:eastAsiaTheme="minorHAnsi" w:hint="eastAsia"/>
+          <w:sz w:val="20"/>
+          <w:szCs w:val="20"/>
+        </w:rPr>
+        <w:t xml:space="preserve">대신 </w:t>
+      </w:r>
+      <w:r>
+        <w:rPr>
+          <w:rFonts w:eastAsiaTheme="minorHAnsi"/>
+          <w:sz w:val="20"/>
+          <w:szCs w:val="20"/>
+        </w:rPr>
+        <w:t>Option</w:t>
+      </w:r>
+      <w:r>
+        <w:rPr>
+          <w:rFonts w:eastAsiaTheme="minorHAnsi" w:hint="eastAsia"/>
+          <w:sz w:val="20"/>
+          <w:szCs w:val="20"/>
+        </w:rPr>
+        <w:t xml:space="preserve"> 타입을 반환하여 호출자가 반드시 반환된 객체를 풀어헤쳐 오류 상황을 처리하도록 만드는 것이 차선책이 될 수 있겠다.</w:t>
+      </w:r>
+    </w:p>
+    <w:p>
+      <w:pPr>
+        <w:rPr>
+          <w:rFonts w:eastAsiaTheme="minorHAnsi" w:hint="eastAsia"/>
+          <w:sz w:val="20"/>
+          <w:szCs w:val="20"/>
+        </w:rPr>
+      </w:pPr>
+      <w:r>
+        <w:rPr>
+          <w:rFonts w:eastAsiaTheme="minorHAnsi" w:hint="eastAsia"/>
+          <w:sz w:val="20"/>
+          <w:szCs w:val="20"/>
+        </w:rPr>
+        <w:t>예외를 처리하기 유용한 한 가지 패턴으로 저자는 예외를 그대로 외부에 노출시키지 말고, 예외가 발생하는 외부 라이브러리를 사용할 때는 그 라이브러리를 감싸는 래퍼(</w:t>
+      </w:r>
+      <w:r>
+        <w:rPr>
+          <w:rFonts w:eastAsiaTheme="minorHAnsi"/>
+          <w:sz w:val="20"/>
+          <w:szCs w:val="20"/>
+        </w:rPr>
+        <w:t xml:space="preserve">wrapper) </w:t>
+      </w:r>
+      <w:r>
+        <w:rPr>
+          <w:rFonts w:eastAsiaTheme="minorHAnsi" w:hint="eastAsia"/>
+          <w:sz w:val="20"/>
+          <w:szCs w:val="20"/>
+        </w:rPr>
+        <w:t>클래스를 선언하여 호출자에게</w:t>
+      </w:r>
+      <w:r>
+        <w:rPr>
+          <w:rFonts w:eastAsiaTheme="minorHAnsi" w:hint="eastAsia"/>
+          <w:sz w:val="20"/>
+          <w:szCs w:val="20"/>
+        </w:rPr>
+        <w:t xml:space="preserve"> 유용한 예외만 노출시키도록 권한다. </w:t>
+      </w:r>
     </w:p>
     <w:sectPr>
       <w:pgSz w:w="11906" w:h="16838"/>

</xml_diff>